<commit_message>
+distr_of_the_displacement_to_the_circle.m(waiting for judgment Gaussian or not); +forAlignment_findStampOfEachLoop.m;+nearestpoint.m
</commit_message>
<xml_diff>
--- a/text_editing/pdf_edit/texting/table_of_Contents.docx
+++ b/text_editing/pdf_edit/texting/table_of_Contents.docx
@@ -153,26 +153,65 @@
     </w:p>
     <w:p>
       <w:pPr>
-        <w:rPr>
-          <w:lang w:val="de-DE"/>
-        </w:rPr>
-      </w:pPr>
-    </w:p>
-    <w:p>
-      <w:pPr>
-        <w:rPr>
-          <w:lang w:val="de-DE"/>
-        </w:rPr>
-      </w:pPr>
-      <w:r>
-        <w:rPr>
-          <w:lang w:val="de-DE"/>
-        </w:rPr>
-        <w:t>3 State of the Art</w:t>
-      </w:r>
-    </w:p>
-    <w:p>
-      <w:pPr>
+        <w:ind w:firstLine="420" w:firstLineChars="0"/>
+        <w:rPr>
+          <w:lang w:val="de-DE"/>
+        </w:rPr>
+      </w:pPr>
+      <w:r>
+        <w:rPr>
+          <w:lang w:val="de-DE"/>
+        </w:rPr>
+        <w:t>2.6 State of the Art</w:t>
+      </w:r>
+    </w:p>
+    <w:p>
+      <w:pPr>
+        <w:rPr>
+          <w:lang w:val="de-DE"/>
+        </w:rPr>
+      </w:pPr>
+    </w:p>
+    <w:p>
+      <w:pPr>
+        <w:numPr>
+          <w:ilvl w:val="0"/>
+          <w:numId w:val="1"/>
+        </w:numPr>
+        <w:rPr>
+          <w:lang w:val="de-DE"/>
+        </w:rPr>
+      </w:pPr>
+      <w:r>
+        <w:rPr>
+          <w:lang w:val="de-DE"/>
+        </w:rPr>
+        <w:t>Improvement of hardware</w:t>
+      </w:r>
+    </w:p>
+    <w:p>
+      <w:pPr>
+        <w:numPr>
+          <w:numId w:val="0"/>
+        </w:numPr>
+        <w:ind w:firstLine="420" w:firstLineChars="0"/>
+        <w:rPr>
+          <w:lang w:val="de-DE"/>
+        </w:rPr>
+      </w:pPr>
+      <w:r>
+        <w:rPr>
+          <w:lang w:val="de-DE"/>
+        </w:rPr>
+        <w:t>...</w:t>
+      </w:r>
+    </w:p>
+    <w:p>
+      <w:pPr>
+        <w:numPr>
+          <w:numId w:val="0"/>
+        </w:numPr>
+        <w:ind w:firstLine="420" w:firstLineChars="0"/>
         <w:rPr>
           <w:lang w:val="de-DE"/>
         </w:rPr>
@@ -1057,6 +1096,26 @@
     </w:sectPr>
   </w:body>
 </w:document>
+</file>
+
+<file path=word/numbering.xml><?xml version="1.0" encoding="utf-8"?>
+<w:numbering xmlns:wpc="http://schemas.microsoft.com/office/word/2010/wordprocessingCanvas" xmlns:mc="http://schemas.openxmlformats.org/markup-compatibility/2006" xmlns:o="urn:schemas-microsoft-com:office:office" xmlns:r="http://schemas.openxmlformats.org/officeDocument/2006/relationships" xmlns:m="http://schemas.openxmlformats.org/officeDocument/2006/math" xmlns:v="urn:schemas-microsoft-com:vml" xmlns:wp14="http://schemas.microsoft.com/office/word/2010/wordprocessingDrawing" xmlns:wp="http://schemas.openxmlformats.org/drawingml/2006/wordprocessingDrawing" xmlns:w10="urn:schemas-microsoft-com:office:word" xmlns:w="http://schemas.openxmlformats.org/wordprocessingml/2006/main" xmlns:w14="http://schemas.microsoft.com/office/word/2010/wordml" xmlns:wpg="http://schemas.microsoft.com/office/word/2010/wordprocessingGroup" xmlns:wpi="http://schemas.microsoft.com/office/word/2010/wordprocessingInk" xmlns:wne="http://schemas.microsoft.com/office/word/2006/wordml" xmlns:wps="http://schemas.microsoft.com/office/word/2010/wordprocessingShape" mc:Ignorable="w14 wp14">
+  <w:abstractNum w:abstractNumId="0">
+    <w:nsid w:val="59E75070"/>
+    <w:multiLevelType w:val="singleLevel"/>
+    <w:tmpl w:val="59E75070"/>
+    <w:lvl w:ilvl="0" w:tentative="0">
+      <w:start w:val="3"/>
+      <w:numFmt w:val="decimal"/>
+      <w:suff w:val="nothing"/>
+      <w:lvlText w:val="%1 "/>
+      <w:lvlJc w:val="left"/>
+    </w:lvl>
+  </w:abstractNum>
+  <w:num w:numId="1">
+    <w:abstractNumId w:val="0"/>
+  </w:num>
+</w:numbering>
 </file>
 
 <file path=word/styles.xml><?xml version="1.0" encoding="utf-8"?>
@@ -1172,7 +1231,7 @@
     <w:lsdException w:unhideWhenUsed="0" w:uiPriority="0" w:semiHidden="0" w:name="HTML Sample"/>
     <w:lsdException w:unhideWhenUsed="0" w:uiPriority="0" w:semiHidden="0" w:name="HTML Typewriter"/>
     <w:lsdException w:unhideWhenUsed="0" w:uiPriority="0" w:semiHidden="0" w:name="HTML Variable"/>
-    <w:lsdException w:unhideWhenUsed="0" w:uiPriority="0" w:name="Normal Table"/>
+    <w:lsdException w:qFormat="1" w:unhideWhenUsed="0" w:uiPriority="0" w:name="Normal Table"/>
     <w:lsdException w:unhideWhenUsed="0" w:uiPriority="0" w:semiHidden="0" w:name="annotation subject"/>
     <w:lsdException w:unhideWhenUsed="0" w:uiPriority="0" w:semiHidden="0" w:name="Table Simple 1"/>
     <w:lsdException w:unhideWhenUsed="0" w:uiPriority="0" w:semiHidden="0" w:name="Table Simple 2"/>
@@ -1343,6 +1402,7 @@
   <w:style w:type="table" w:default="1" w:styleId="5">
     <w:name w:val="Normal Table"/>
     <w:semiHidden/>
+    <w:qFormat/>
     <w:uiPriority w:val="0"/>
     <w:tblPr>
       <w:tblLayout w:type="fixed"/>

</xml_diff>

<commit_message>
+ result of improvement in hardware 'thesis_indoorLocalization\improvment in hareware.m'; editing 'table_of_Contents_from_Fabian.docx'
</commit_message>
<xml_diff>
--- a/text_editing/pdf_edit/texting/table_of_Contents.docx
+++ b/text_editing/pdf_edit/texting/table_of_Contents.docx
@@ -1,9 +1,10 @@
 
 <file path=word/document.xml><?xml version="1.0" encoding="utf-8"?>
-<w:document xmlns:wpc="http://schemas.microsoft.com/office/word/2010/wordprocessingCanvas" xmlns:mc="http://schemas.openxmlformats.org/markup-compatibility/2006" xmlns:o="urn:schemas-microsoft-com:office:office" xmlns:r="http://schemas.openxmlformats.org/officeDocument/2006/relationships" xmlns:m="http://schemas.openxmlformats.org/officeDocument/2006/math" xmlns:v="urn:schemas-microsoft-com:vml" xmlns:wp14="http://schemas.microsoft.com/office/word/2010/wordprocessingDrawing" xmlns:wp="http://schemas.openxmlformats.org/drawingml/2006/wordprocessingDrawing" xmlns:w="http://schemas.openxmlformats.org/wordprocessingml/2006/main" xmlns:w14="http://schemas.microsoft.com/office/word/2010/wordml" xmlns:w10="urn:schemas-microsoft-com:office:word" xmlns:w15="http://schemas.microsoft.com/office/word/2012/wordml" xmlns:wpg="http://schemas.microsoft.com/office/word/2010/wordprocessingGroup" xmlns:wpi="http://schemas.microsoft.com/office/word/2010/wordprocessingInk" xmlns:wne="http://schemas.microsoft.com/office/word/2006/wordml" xmlns:wps="http://schemas.microsoft.com/office/word/2010/wordprocessingShape" xmlns:wpsCustomData="http://www.wps.cn/officeDocument/2013/wpsCustomData" mc:Ignorable="w14 w15 wp14">
+<w:document xmlns:o="urn:schemas-microsoft-com:office:office" xmlns:r="http://schemas.openxmlformats.org/officeDocument/2006/relationships" xmlns:v="urn:schemas-microsoft-com:vml" xmlns:w="http://schemas.openxmlformats.org/wordprocessingml/2006/main" xmlns:w10="urn:schemas-microsoft-com:office:word" xmlns:wp="http://schemas.openxmlformats.org/drawingml/2006/wordprocessingDrawing" xmlns:wps="http://schemas.microsoft.com/office/word/2010/wordprocessingShape" xmlns:wpg="http://schemas.microsoft.com/office/word/2010/wordprocessingGroup" xmlns:mc="http://schemas.openxmlformats.org/markup-compatibility/2006" xmlns:wp14="http://schemas.microsoft.com/office/word/2010/wordprocessingDrawing" xmlns:w14="http://schemas.microsoft.com/office/word/2010/wordml" mc:Ignorable="w14 wp14">
   <w:body>
     <w:p>
       <w:pPr>
+        <w:pStyle w:val="Normal"/>
         <w:rPr>
           <w:lang w:val="de-DE"/>
         </w:rPr>
@@ -17,13 +18,20 @@
     </w:p>
     <w:p>
       <w:pPr>
-        <w:rPr>
-          <w:lang w:val="de-DE"/>
-        </w:rPr>
-      </w:pPr>
-    </w:p>
-    <w:p>
-      <w:pPr>
+        <w:pStyle w:val="Normal"/>
+        <w:rPr>
+          <w:lang w:val="de-DE"/>
+        </w:rPr>
+      </w:pPr>
+      <w:r>
+        <w:rPr>
+          <w:lang w:val="de-DE"/>
+        </w:rPr>
+      </w:r>
+    </w:p>
+    <w:p>
+      <w:pPr>
+        <w:pStyle w:val="Normal"/>
         <w:rPr>
           <w:lang w:val="de-DE"/>
         </w:rPr>
@@ -37,13 +45,20 @@
     </w:p>
     <w:p>
       <w:pPr>
-        <w:rPr>
-          <w:lang w:val="de-DE"/>
-        </w:rPr>
-      </w:pPr>
-    </w:p>
-    <w:p>
-      <w:pPr>
+        <w:pStyle w:val="Normal"/>
+        <w:rPr>
+          <w:lang w:val="de-DE"/>
+        </w:rPr>
+      </w:pPr>
+      <w:r>
+        <w:rPr>
+          <w:lang w:val="de-DE"/>
+        </w:rPr>
+      </w:r>
+    </w:p>
+    <w:p>
+      <w:pPr>
+        <w:pStyle w:val="Normal"/>
         <w:rPr>
           <w:lang w:val="de-DE"/>
         </w:rPr>
@@ -57,7 +72,8 @@
     </w:p>
     <w:p>
       <w:pPr>
-        <w:ind w:firstLine="420" w:firstLineChars="0"/>
+        <w:pStyle w:val="Normal"/>
+        <w:ind w:firstLine="420"/>
         <w:rPr>
           <w:lang w:val="de-DE"/>
         </w:rPr>
@@ -71,7 +87,8 @@
     </w:p>
     <w:p>
       <w:pPr>
-        <w:ind w:firstLine="420" w:firstLineChars="0"/>
+        <w:pStyle w:val="Normal"/>
+        <w:ind w:firstLine="420"/>
         <w:rPr>
           <w:lang w:val="de-DE"/>
         </w:rPr>
@@ -85,7 +102,8 @@
     </w:p>
     <w:p>
       <w:pPr>
-        <w:ind w:firstLine="420" w:firstLineChars="0"/>
+        <w:pStyle w:val="Normal"/>
+        <w:ind w:firstLine="420"/>
         <w:rPr>
           <w:lang w:val="de-DE"/>
         </w:rPr>
@@ -99,7 +117,8 @@
     </w:p>
     <w:p>
       <w:pPr>
-        <w:ind w:firstLine="420" w:firstLineChars="0"/>
+        <w:pStyle w:val="Normal"/>
+        <w:ind w:firstLine="420"/>
         <w:rPr>
           <w:lang w:val="de-DE"/>
         </w:rPr>
@@ -113,7 +132,8 @@
     </w:p>
     <w:p>
       <w:pPr>
-        <w:ind w:firstLine="420" w:firstLineChars="0"/>
+        <w:pStyle w:val="Normal"/>
+        <w:ind w:firstLine="420"/>
         <w:rPr>
           <w:lang w:val="de-DE"/>
         </w:rPr>
@@ -126,7 +146,6 @@
       </w:r>
       <w:r>
         <w:rPr>
-          <w:rFonts w:hint="eastAsia"/>
           <w:lang w:val="en-US" w:eastAsia="zh-CN"/>
         </w:rPr>
         <w:t>An</w:t>
@@ -139,7 +158,6 @@
       </w:r>
       <w:r>
         <w:rPr>
-          <w:rFonts w:hint="eastAsia"/>
           <w:lang w:val="en-US" w:eastAsia="zh-CN"/>
         </w:rPr>
         <w:t>r</w:t>
@@ -153,7 +171,8 @@
     </w:p>
     <w:p>
       <w:pPr>
-        <w:ind w:firstLine="420" w:firstLineChars="0"/>
+        <w:pStyle w:val="Normal"/>
+        <w:ind w:firstLine="420"/>
         <w:rPr>
           <w:lang w:val="de-DE"/>
         </w:rPr>
@@ -167,13 +186,20 @@
     </w:p>
     <w:p>
       <w:pPr>
-        <w:rPr>
-          <w:lang w:val="de-DE"/>
-        </w:rPr>
-      </w:pPr>
-    </w:p>
-    <w:p>
-      <w:pPr>
+        <w:pStyle w:val="Normal"/>
+        <w:rPr>
+          <w:lang w:val="de-DE"/>
+        </w:rPr>
+      </w:pPr>
+      <w:r>
+        <w:rPr>
+          <w:lang w:val="de-DE"/>
+        </w:rPr>
+      </w:r>
+    </w:p>
+    <w:p>
+      <w:pPr>
+        <w:pStyle w:val="Normal"/>
         <w:numPr>
           <w:ilvl w:val="0"/>
           <w:numId w:val="1"/>
@@ -191,10 +217,12 @@
     </w:p>
     <w:p>
       <w:pPr>
+        <w:pStyle w:val="Normal"/>
         <w:numPr>
+          <w:ilvl w:val="0"/>
           <w:numId w:val="0"/>
         </w:numPr>
-        <w:ind w:firstLine="420" w:firstLineChars="0"/>
+        <w:ind w:firstLine="420"/>
         <w:rPr>
           <w:lang w:val="de-DE"/>
         </w:rPr>
@@ -208,17 +236,25 @@
     </w:p>
     <w:p>
       <w:pPr>
+        <w:pStyle w:val="Normal"/>
         <w:numPr>
+          <w:ilvl w:val="0"/>
           <w:numId w:val="0"/>
         </w:numPr>
-        <w:ind w:firstLine="420" w:firstLineChars="0"/>
-        <w:rPr>
-          <w:lang w:val="de-DE"/>
-        </w:rPr>
-      </w:pPr>
-    </w:p>
-    <w:p>
-      <w:pPr>
+        <w:ind w:firstLine="420"/>
+        <w:rPr>
+          <w:lang w:val="de-DE"/>
+        </w:rPr>
+      </w:pPr>
+      <w:r>
+        <w:rPr>
+          <w:lang w:val="de-DE"/>
+        </w:rPr>
+      </w:r>
+    </w:p>
+    <w:p>
+      <w:pPr>
+        <w:pStyle w:val="Normal"/>
         <w:rPr>
           <w:lang w:val="de-DE"/>
         </w:rPr>
@@ -230,25 +266,24 @@
         <w:t xml:space="preserve">4 </w:t>
       </w:r>
       <w:bookmarkStart w:id="0" w:name="OLE_LINK3"/>
+      <w:bookmarkEnd w:id="0"/>
       <w:r>
         <w:rPr>
           <w:lang w:val="de-DE"/>
         </w:rPr>
         <w:t xml:space="preserve">Measurements </w:t>
       </w:r>
-      <w:bookmarkEnd w:id="0"/>
-    </w:p>
-    <w:p>
-      <w:pPr>
-        <w:ind w:firstLine="420" w:firstLineChars="0"/>
-        <w:rPr>
-          <w:rFonts w:hint="eastAsia"/>
-          <w:lang w:val="en-US" w:eastAsia="zh-CN"/>
-        </w:rPr>
-      </w:pPr>
-      <w:r>
-        <w:rPr>
-          <w:rFonts w:hint="eastAsia"/>
+    </w:p>
+    <w:p>
+      <w:pPr>
+        <w:pStyle w:val="Normal"/>
+        <w:ind w:firstLine="420"/>
+        <w:rPr>
+          <w:lang w:val="en-US" w:eastAsia="zh-CN"/>
+        </w:rPr>
+      </w:pPr>
+      <w:r>
+        <w:rPr>
           <w:lang w:val="en-US" w:eastAsia="zh-CN"/>
         </w:rPr>
         <w:t xml:space="preserve">4.1 </w:t>
@@ -261,7 +296,6 @@
       </w:r>
       <w:r>
         <w:rPr>
-          <w:rFonts w:hint="eastAsia"/>
           <w:lang w:val="en-US" w:eastAsia="zh-CN"/>
         </w:rPr>
         <w:t>Environments</w:t>
@@ -269,15 +303,14 @@
     </w:p>
     <w:p>
       <w:pPr>
-        <w:ind w:left="420" w:leftChars="0" w:firstLine="420" w:firstLineChars="0"/>
-        <w:rPr>
-          <w:rFonts w:hint="eastAsia"/>
-          <w:lang w:val="en-US" w:eastAsia="zh-CN"/>
-        </w:rPr>
-      </w:pPr>
-      <w:r>
-        <w:rPr>
-          <w:rFonts w:hint="eastAsia"/>
+        <w:pStyle w:val="Normal"/>
+        <w:ind w:left="420" w:firstLine="420"/>
+        <w:rPr>
+          <w:lang w:val="en-US" w:eastAsia="zh-CN"/>
+        </w:rPr>
+      </w:pPr>
+      <w:r>
+        <w:rPr>
           <w:lang w:val="en-US" w:eastAsia="zh-CN"/>
         </w:rPr>
         <w:t xml:space="preserve">4.1.1 </w:t>
@@ -285,33 +318,30 @@
       <w:bookmarkStart w:id="1" w:name="OLE_LINK2"/>
       <w:r>
         <w:rPr>
-          <w:rFonts w:hint="eastAsia"/>
           <w:lang w:val="en-US" w:eastAsia="zh-CN"/>
         </w:rPr>
         <w:t xml:space="preserve">Calibration </w:t>
       </w:r>
+      <w:bookmarkStart w:id="2" w:name="OLE_LINK1"/>
       <w:bookmarkEnd w:id="1"/>
-      <w:bookmarkStart w:id="2" w:name="OLE_LINK1"/>
-      <w:r>
-        <w:rPr>
-          <w:rFonts w:hint="eastAsia"/>
+      <w:bookmarkEnd w:id="2"/>
+      <w:r>
+        <w:rPr>
           <w:lang w:val="en-US" w:eastAsia="zh-CN"/>
         </w:rPr>
         <w:t>Setup</w:t>
       </w:r>
-      <w:bookmarkEnd w:id="2"/>
-    </w:p>
-    <w:p>
-      <w:pPr>
-        <w:ind w:left="420" w:leftChars="0" w:firstLine="420" w:firstLineChars="0"/>
-        <w:rPr>
-          <w:rFonts w:hint="eastAsia"/>
-          <w:lang w:val="en-US" w:eastAsia="zh-CN"/>
-        </w:rPr>
-      </w:pPr>
-      <w:r>
-        <w:rPr>
-          <w:rFonts w:hint="eastAsia"/>
+    </w:p>
+    <w:p>
+      <w:pPr>
+        <w:pStyle w:val="Normal"/>
+        <w:ind w:left="420" w:firstLine="420"/>
+        <w:rPr>
+          <w:lang w:val="en-US" w:eastAsia="zh-CN"/>
+        </w:rPr>
+      </w:pPr>
+      <w:r>
+        <w:rPr>
           <w:lang w:val="en-US" w:eastAsia="zh-CN"/>
         </w:rPr>
         <w:t>4.1.2 Data Collections Setup</w:t>
@@ -319,15 +349,14 @@
     </w:p>
     <w:p>
       <w:pPr>
-        <w:ind w:firstLine="420" w:firstLineChars="0"/>
-        <w:rPr>
-          <w:rFonts w:hint="eastAsia"/>
-          <w:lang w:val="en-US" w:eastAsia="zh-CN"/>
-        </w:rPr>
-      </w:pPr>
-      <w:r>
-        <w:rPr>
-          <w:rFonts w:hint="eastAsia"/>
+        <w:pStyle w:val="Normal"/>
+        <w:ind w:firstLine="420"/>
+        <w:rPr>
+          <w:lang w:val="en-US" w:eastAsia="zh-CN"/>
+        </w:rPr>
+      </w:pPr>
+      <w:r>
+        <w:rPr>
           <w:lang w:val="en-US" w:eastAsia="zh-CN"/>
         </w:rPr>
         <w:t xml:space="preserve">4.2 </w:t>
@@ -340,7 +369,6 @@
       </w:r>
       <w:r>
         <w:rPr>
-          <w:rFonts w:hint="eastAsia"/>
           <w:lang w:val="en-US" w:eastAsia="zh-CN"/>
         </w:rPr>
         <w:t>Results</w:t>
@@ -348,15 +376,15 @@
     </w:p>
     <w:p>
       <w:pPr>
-        <w:ind w:left="420" w:leftChars="0" w:firstLine="420" w:firstLineChars="0"/>
-        <w:rPr>
-          <w:rFonts w:hint="eastAsia"/>
-          <w:lang w:val="de-DE" w:eastAsia="zh-CN"/>
-        </w:rPr>
-      </w:pPr>
-      <w:r>
-        <w:rPr>
-          <w:rFonts w:hint="default"/>
+        <w:pStyle w:val="Normal"/>
+        <w:ind w:left="420" w:firstLine="420"/>
+        <w:rPr>
+          <w:lang w:val="de-DE" w:eastAsia="zh-CN"/>
+        </w:rPr>
+      </w:pPr>
+      <w:bookmarkStart w:id="3" w:name="__DdeLink__127_260089197"/>
+      <w:r>
+        <w:rPr>
           <w:lang w:val="de-DE" w:eastAsia="zh-CN"/>
         </w:rPr>
         <w:t xml:space="preserve">4.2.1 </w:t>
@@ -370,29 +398,27 @@
     </w:p>
     <w:p>
       <w:pPr>
-        <w:ind w:left="420" w:leftChars="0" w:firstLine="420" w:firstLineChars="0"/>
-        <w:rPr>
-          <w:rFonts w:hint="eastAsia"/>
-          <w:lang w:val="en-US" w:eastAsia="zh-CN"/>
-        </w:rPr>
-      </w:pPr>
-      <w:r>
-        <w:rPr>
-          <w:rFonts w:hint="eastAsia"/>
+        <w:pStyle w:val="Normal"/>
+        <w:ind w:left="420" w:firstLine="420"/>
+        <w:rPr>
+          <w:lang w:val="en-US" w:eastAsia="zh-CN"/>
+        </w:rPr>
+      </w:pPr>
+      <w:r>
+        <w:rPr>
           <w:lang w:val="en-US" w:eastAsia="zh-CN"/>
         </w:rPr>
         <w:t>4.2.</w:t>
       </w:r>
       <w:r>
         <w:rPr>
-          <w:rFonts w:hint="default"/>
           <w:lang w:val="de-DE" w:eastAsia="zh-CN"/>
         </w:rPr>
         <w:t>2</w:t>
       </w:r>
-      <w:r>
-        <w:rPr>
-          <w:rFonts w:hint="eastAsia"/>
+      <w:bookmarkEnd w:id="3"/>
+      <w:r>
+        <w:rPr>
           <w:lang w:val="en-US" w:eastAsia="zh-CN"/>
         </w:rPr>
         <w:t xml:space="preserve"> Calibration results</w:t>
@@ -400,6 +426,7 @@
     </w:p>
     <w:p>
       <w:pPr>
+        <w:pStyle w:val="Normal"/>
         <w:rPr>
           <w:lang w:val="de-DE"/>
         </w:rPr>
@@ -410,14 +437,14 @@
         </w:rPr>
         <w:t xml:space="preserve">5 </w:t>
       </w:r>
-      <w:bookmarkStart w:id="3" w:name="OLE_LINK5"/>
+      <w:bookmarkStart w:id="4" w:name="OLE_LINK5"/>
       <w:r>
         <w:rPr>
           <w:lang w:val="de-DE"/>
         </w:rPr>
         <w:t xml:space="preserve">Experiments </w:t>
       </w:r>
-      <w:bookmarkEnd w:id="3"/>
+      <w:bookmarkEnd w:id="4"/>
       <w:r>
         <w:rPr>
           <w:lang w:val="de-DE"/>
@@ -427,47 +454,44 @@
     </w:p>
     <w:p>
       <w:pPr>
-        <w:ind w:firstLine="420" w:firstLineChars="0"/>
-        <w:rPr>
-          <w:rFonts w:hint="default"/>
-          <w:lang w:val="de-DE" w:eastAsia="zh-CN"/>
-        </w:rPr>
-      </w:pPr>
-      <w:bookmarkStart w:id="4" w:name="OLE_LINK6"/>
-      <w:r>
-        <w:rPr>
-          <w:rFonts w:hint="eastAsia"/>
+        <w:pStyle w:val="Normal"/>
+        <w:ind w:firstLine="420"/>
+        <w:rPr>
+          <w:lang w:val="de-DE" w:eastAsia="zh-CN"/>
+        </w:rPr>
+      </w:pPr>
+      <w:r>
+        <w:rPr>
           <w:lang w:val="en-US" w:eastAsia="zh-CN"/>
         </w:rPr>
         <w:t>5.1 generating moving</w:t>
       </w:r>
-      <w:r>
-        <w:rPr>
-          <w:rFonts w:hint="default"/>
+      <w:bookmarkStart w:id="5" w:name="OLE_LINK6"/>
+      <w:bookmarkEnd w:id="5"/>
+      <w:r>
+        <w:rPr>
           <w:lang w:val="de-DE" w:eastAsia="zh-CN"/>
         </w:rPr>
         <w:t xml:space="preserve"> trajectories</w:t>
       </w:r>
     </w:p>
-    <w:bookmarkEnd w:id="4"/>
-    <w:p>
-      <w:pPr>
-        <w:ind w:firstLine="420" w:firstLineChars="0"/>
-        <w:rPr>
-          <w:rFonts w:hint="eastAsia" w:eastAsiaTheme="minorEastAsia"/>
-          <w:lang w:val="en-US" w:eastAsia="zh-CN"/>
-        </w:rPr>
-      </w:pPr>
-      <w:r>
-        <w:rPr>
-          <w:rFonts w:hint="default"/>
+    <w:p>
+      <w:pPr>
+        <w:pStyle w:val="Normal"/>
+        <w:ind w:firstLine="420"/>
+        <w:rPr>
+          <w:rFonts w:eastAsia="宋体" w:eastAsiaTheme="minorEastAsia"/>
+          <w:lang w:val="en-US" w:eastAsia="zh-CN"/>
+        </w:rPr>
+      </w:pPr>
+      <w:r>
+        <w:rPr>
           <w:lang w:val="de-DE" w:eastAsia="zh-CN"/>
         </w:rPr>
         <w:t>5.2 choosing Positions of Anchor-Nodes</w:t>
       </w:r>
       <w:r>
         <w:rPr>
-          <w:rFonts w:hint="eastAsia"/>
           <w:lang w:val="en-US" w:eastAsia="zh-CN"/>
         </w:rPr>
         <w:t xml:space="preserve"> </w:t>
@@ -475,13 +499,12 @@
     </w:p>
     <w:p>
       <w:pPr>
-        <w:ind w:firstLine="420" w:firstLineChars="0"/>
-        <w:rPr>
-          <w:rFonts w:hint="eastAsia"/>
-          <w:lang w:val="en-US" w:eastAsia="zh-CN"/>
-        </w:rPr>
-      </w:pPr>
-      <w:bookmarkStart w:id="5" w:name="OLE_LINK4"/>
+        <w:pStyle w:val="Normal"/>
+        <w:ind w:firstLine="420"/>
+        <w:rPr>
+          <w:lang w:val="en-US" w:eastAsia="zh-CN"/>
+        </w:rPr>
+      </w:pPr>
       <w:r>
         <w:rPr>
           <w:lang w:val="de-DE"/>
@@ -490,7 +513,6 @@
       </w:r>
       <w:r>
         <w:rPr>
-          <w:rFonts w:hint="eastAsia"/>
           <w:lang w:val="en-US" w:eastAsia="zh-CN"/>
         </w:rPr>
         <w:t xml:space="preserve"> without noisy distance data</w:t>
@@ -498,29 +520,26 @@
     </w:p>
     <w:p>
       <w:pPr>
-        <w:ind w:left="420" w:leftChars="0" w:firstLine="420" w:firstLineChars="0"/>
-        <w:rPr>
-          <w:rFonts w:hint="eastAsia"/>
-          <w:lang w:val="en-US" w:eastAsia="zh-CN"/>
-        </w:rPr>
-      </w:pPr>
-      <w:r>
-        <w:rPr>
-          <w:rFonts w:hint="eastAsia"/>
+        <w:pStyle w:val="Normal"/>
+        <w:ind w:left="420" w:firstLine="420"/>
+        <w:rPr>
+          <w:lang w:val="en-US" w:eastAsia="zh-CN"/>
+        </w:rPr>
+      </w:pPr>
+      <w:r>
+        <w:rPr>
           <w:lang w:val="en-US" w:eastAsia="zh-CN"/>
         </w:rPr>
         <w:t>5.</w:t>
       </w:r>
       <w:r>
         <w:rPr>
-          <w:rFonts w:hint="default"/>
           <w:lang w:val="de-DE" w:eastAsia="zh-CN"/>
         </w:rPr>
         <w:t>3</w:t>
       </w:r>
       <w:r>
         <w:rPr>
-          <w:rFonts w:hint="eastAsia"/>
           <w:lang w:val="en-US" w:eastAsia="zh-CN"/>
         </w:rPr>
         <w:t xml:space="preserve">.1 choosing the right parameter for EKF </w:t>
@@ -528,29 +547,26 @@
     </w:p>
     <w:p>
       <w:pPr>
-        <w:ind w:left="420" w:leftChars="0" w:firstLine="420" w:firstLineChars="0"/>
-        <w:rPr>
-          <w:rFonts w:hint="default"/>
-          <w:lang w:val="de-DE" w:eastAsia="zh-CN"/>
-        </w:rPr>
-      </w:pPr>
-      <w:r>
-        <w:rPr>
-          <w:rFonts w:hint="default"/>
+        <w:pStyle w:val="Normal"/>
+        <w:ind w:left="420" w:firstLine="420"/>
+        <w:rPr>
+          <w:lang w:val="de-DE" w:eastAsia="zh-CN"/>
+        </w:rPr>
+      </w:pPr>
+      <w:r>
+        <w:rPr>
           <w:lang w:val="de-DE" w:eastAsia="zh-CN"/>
         </w:rPr>
         <w:t>5.3.2 different strateg</w:t>
       </w:r>
       <w:r>
         <w:rPr>
-          <w:rFonts w:hint="eastAsia"/>
           <w:lang w:val="en-US" w:eastAsia="zh-CN"/>
         </w:rPr>
         <w:t>ies</w:t>
       </w:r>
       <w:r>
         <w:rPr>
-          <w:rFonts w:hint="default"/>
           <w:lang w:val="de-DE" w:eastAsia="zh-CN"/>
         </w:rPr>
         <w:t xml:space="preserve"> of processing incoming data</w:t>
@@ -558,15 +574,14 @@
     </w:p>
     <w:p>
       <w:pPr>
-        <w:ind w:left="840" w:leftChars="0" w:firstLine="420" w:firstLineChars="0"/>
-        <w:rPr>
-          <w:rFonts w:hint="default"/>
-          <w:lang w:val="de-DE" w:eastAsia="zh-CN"/>
-        </w:rPr>
-      </w:pPr>
-      <w:r>
-        <w:rPr>
-          <w:rFonts w:hint="default"/>
+        <w:pStyle w:val="Normal"/>
+        <w:ind w:left="840" w:firstLine="420"/>
+        <w:rPr>
+          <w:lang w:val="de-DE" w:eastAsia="zh-CN"/>
+        </w:rPr>
+      </w:pPr>
+      <w:r>
+        <w:rPr>
           <w:lang w:val="de-DE" w:eastAsia="zh-CN"/>
         </w:rPr>
         <w:t xml:space="preserve">5.3.2.1 </w:t>
@@ -574,7 +589,6 @@
       <w:bookmarkStart w:id="6" w:name="OLE_LINK8"/>
       <w:r>
         <w:rPr>
-          <w:rFonts w:hint="default"/>
           <w:lang w:val="de-DE" w:eastAsia="zh-CN"/>
         </w:rPr>
         <w:t>evenly distributed</w:t>
@@ -582,7 +596,6 @@
       <w:bookmarkEnd w:id="6"/>
       <w:r>
         <w:rPr>
-          <w:rFonts w:hint="default"/>
           <w:lang w:val="de-DE" w:eastAsia="zh-CN"/>
         </w:rPr>
         <w:t xml:space="preserve"> sampling in time domain</w:t>
@@ -590,15 +603,14 @@
     </w:p>
     <w:p>
       <w:pPr>
-        <w:ind w:left="840" w:leftChars="0" w:firstLine="420" w:firstLineChars="0"/>
-        <w:rPr>
-          <w:rFonts w:hint="eastAsia"/>
-          <w:lang w:val="de-DE" w:eastAsia="zh-CN"/>
-        </w:rPr>
-      </w:pPr>
-      <w:r>
-        <w:rPr>
-          <w:rFonts w:hint="default"/>
+        <w:pStyle w:val="Normal"/>
+        <w:ind w:left="840" w:firstLine="420"/>
+        <w:rPr>
+          <w:lang w:val="de-DE" w:eastAsia="zh-CN"/>
+        </w:rPr>
+      </w:pPr>
+      <w:r>
+        <w:rPr>
           <w:lang w:val="de-DE" w:eastAsia="zh-CN"/>
         </w:rPr>
         <w:t xml:space="preserve">5.3.2.2 </w:t>
@@ -606,7 +618,6 @@
       <w:bookmarkStart w:id="7" w:name="OLE_LINK9"/>
       <w:r>
         <w:rPr>
-          <w:rFonts w:hint="default"/>
           <w:lang w:val="de-DE" w:eastAsia="zh-CN"/>
         </w:rPr>
         <w:t xml:space="preserve">uneven </w:t>
@@ -614,7 +625,6 @@
       <w:bookmarkEnd w:id="7"/>
       <w:r>
         <w:rPr>
-          <w:rFonts w:hint="default"/>
           <w:lang w:val="de-DE" w:eastAsia="zh-CN"/>
         </w:rPr>
         <w:t>distributed sampling in time domain</w:t>
@@ -622,26 +632,26 @@
     </w:p>
     <w:p>
       <w:pPr>
-        <w:ind w:left="420" w:leftChars="0" w:firstLine="420" w:firstLineChars="0"/>
-        <w:rPr>
-          <w:rFonts w:hint="eastAsia"/>
-          <w:lang w:val="en-US" w:eastAsia="zh-CN"/>
-        </w:rPr>
-      </w:pPr>
-      <w:r>
-        <w:rPr>
-          <w:rFonts w:hint="default"/>
+        <w:pStyle w:val="Normal"/>
+        <w:ind w:left="420" w:firstLine="420"/>
+        <w:rPr>
+          <w:lang w:val="en-US" w:eastAsia="zh-CN"/>
+        </w:rPr>
+      </w:pPr>
+      <w:bookmarkStart w:id="8" w:name="OLE_LINK4"/>
+      <w:bookmarkEnd w:id="8"/>
+      <w:r>
+        <w:rPr>
           <w:lang w:val="de-DE" w:eastAsia="zh-CN"/>
         </w:rPr>
         <w:t>5.3.3 Results</w:t>
       </w:r>
     </w:p>
-    <w:bookmarkEnd w:id="5"/>
-    <w:p>
-      <w:pPr>
-        <w:ind w:firstLine="420" w:firstLineChars="0"/>
-        <w:rPr>
-          <w:rFonts w:hint="eastAsia"/>
+    <w:p>
+      <w:pPr>
+        <w:pStyle w:val="Normal"/>
+        <w:ind w:firstLine="420"/>
+        <w:rPr>
           <w:lang w:val="en-US" w:eastAsia="zh-CN"/>
         </w:rPr>
       </w:pPr>
@@ -653,14 +663,12 @@
       </w:r>
       <w:r>
         <w:rPr>
-          <w:rFonts w:hint="default"/>
           <w:lang w:val="de-DE" w:eastAsia="zh-CN"/>
         </w:rPr>
         <w:t>4</w:t>
       </w:r>
       <w:r>
         <w:rPr>
-          <w:rFonts w:hint="eastAsia"/>
           <w:lang w:val="en-US" w:eastAsia="zh-CN"/>
         </w:rPr>
         <w:t xml:space="preserve"> </w:t>
@@ -673,7 +681,6 @@
       </w:r>
       <w:r>
         <w:rPr>
-          <w:rFonts w:hint="eastAsia"/>
           <w:lang w:val="en-US" w:eastAsia="zh-CN"/>
         </w:rPr>
         <w:t xml:space="preserve"> with noisy distance data</w:t>
@@ -681,29 +688,26 @@
     </w:p>
     <w:p>
       <w:pPr>
-        <w:ind w:left="420" w:leftChars="0" w:firstLine="420" w:firstLineChars="0"/>
-        <w:rPr>
-          <w:rFonts w:hint="eastAsia"/>
-          <w:lang w:val="en-US" w:eastAsia="zh-CN"/>
-        </w:rPr>
-      </w:pPr>
-      <w:r>
-        <w:rPr>
-          <w:rFonts w:hint="eastAsia"/>
+        <w:pStyle w:val="Normal"/>
+        <w:ind w:left="420" w:firstLine="420"/>
+        <w:rPr>
+          <w:lang w:val="en-US" w:eastAsia="zh-CN"/>
+        </w:rPr>
+      </w:pPr>
+      <w:r>
+        <w:rPr>
           <w:lang w:val="en-US" w:eastAsia="zh-CN"/>
         </w:rPr>
         <w:t>5.</w:t>
       </w:r>
       <w:r>
         <w:rPr>
-          <w:rFonts w:hint="default"/>
           <w:lang w:val="de-DE" w:eastAsia="zh-CN"/>
         </w:rPr>
         <w:t>4</w:t>
       </w:r>
       <w:r>
         <w:rPr>
-          <w:rFonts w:hint="eastAsia"/>
           <w:lang w:val="en-US" w:eastAsia="zh-CN"/>
         </w:rPr>
         <w:t xml:space="preserve">.1 choosing the right parameter for EKF </w:t>
@@ -711,15 +715,14 @@
     </w:p>
     <w:p>
       <w:pPr>
-        <w:ind w:left="420" w:leftChars="0" w:firstLine="420" w:firstLineChars="0"/>
-        <w:rPr>
-          <w:rFonts w:hint="eastAsia"/>
-          <w:lang w:val="en-US" w:eastAsia="zh-CN"/>
-        </w:rPr>
-      </w:pPr>
-      <w:r>
-        <w:rPr>
-          <w:rFonts w:hint="default"/>
+        <w:pStyle w:val="Normal"/>
+        <w:ind w:left="420" w:firstLine="420"/>
+        <w:rPr>
+          <w:lang w:val="en-US" w:eastAsia="zh-CN"/>
+        </w:rPr>
+      </w:pPr>
+      <w:r>
+        <w:rPr>
           <w:lang w:val="de-DE" w:eastAsia="zh-CN"/>
         </w:rPr>
         <w:t>5.4.2 Results</w:t>
@@ -727,7 +730,8 @@
     </w:p>
     <w:p>
       <w:pPr>
-        <w:ind w:firstLine="420" w:firstLineChars="0"/>
+        <w:pStyle w:val="Normal"/>
+        <w:ind w:firstLine="420"/>
         <w:rPr>
           <w:lang w:val="de-DE"/>
         </w:rPr>
@@ -740,7 +744,6 @@
       </w:r>
       <w:r>
         <w:rPr>
-          <w:rFonts w:hint="default"/>
           <w:lang w:val="de-DE" w:eastAsia="zh-CN"/>
         </w:rPr>
         <w:t xml:space="preserve">5 </w:t>
@@ -753,7 +756,6 @@
       </w:r>
       <w:r>
         <w:rPr>
-          <w:rFonts w:hint="eastAsia"/>
           <w:lang w:val="en-US" w:eastAsia="zh-CN"/>
         </w:rPr>
         <w:t>An</w:t>
@@ -766,7 +768,6 @@
       </w:r>
       <w:r>
         <w:rPr>
-          <w:rFonts w:hint="eastAsia"/>
           <w:lang w:val="en-US" w:eastAsia="zh-CN"/>
         </w:rPr>
         <w:t>r</w:t>
@@ -780,22 +781,20 @@
     </w:p>
     <w:p>
       <w:pPr>
-        <w:ind w:left="420" w:leftChars="0" w:firstLine="420" w:firstLineChars="0"/>
-        <w:rPr>
-          <w:rFonts w:hint="eastAsia"/>
-          <w:lang w:val="en-US" w:eastAsia="zh-CN"/>
-        </w:rPr>
-      </w:pPr>
-      <w:r>
-        <w:rPr>
-          <w:rFonts w:hint="default"/>
+        <w:pStyle w:val="Normal"/>
+        <w:ind w:left="420" w:firstLine="420"/>
+        <w:rPr>
+          <w:lang w:val="en-US" w:eastAsia="zh-CN"/>
+        </w:rPr>
+      </w:pPr>
+      <w:r>
+        <w:rPr>
           <w:lang w:val="de-DE" w:eastAsia="zh-CN"/>
         </w:rPr>
         <w:t>5.5.1 performance effected</w:t>
       </w:r>
       <w:r>
         <w:rPr>
-          <w:rFonts w:hint="eastAsia"/>
           <w:lang w:val="en-US" w:eastAsia="zh-CN"/>
         </w:rPr>
         <w:t xml:space="preserve"> factors</w:t>
@@ -803,31 +802,28 @@
     </w:p>
     <w:p>
       <w:pPr>
-        <w:ind w:left="840" w:leftChars="0" w:firstLine="420" w:firstLineChars="0"/>
-        <w:rPr>
-          <w:rFonts w:hint="default"/>
-          <w:lang w:val="de-DE" w:eastAsia="zh-CN"/>
-        </w:rPr>
-      </w:pPr>
-      <w:bookmarkStart w:id="8" w:name="OLE_LINK7"/>
-      <w:r>
-        <w:rPr>
-          <w:rFonts w:hint="eastAsia"/>
+        <w:pStyle w:val="Normal"/>
+        <w:ind w:left="840" w:firstLine="420"/>
+        <w:rPr>
+          <w:lang w:val="de-DE" w:eastAsia="zh-CN"/>
+        </w:rPr>
+      </w:pPr>
+      <w:bookmarkStart w:id="9" w:name="OLE_LINK7"/>
+      <w:r>
+        <w:rPr>
           <w:lang w:val="en-US" w:eastAsia="zh-CN"/>
         </w:rPr>
         <w:t>5.5.1.1 number of trajectory points</w:t>
       </w:r>
-      <w:bookmarkEnd w:id="8"/>
-      <w:r>
-        <w:rPr>
-          <w:rFonts w:hint="default"/>
+      <w:bookmarkEnd w:id="9"/>
+      <w:r>
+        <w:rPr>
           <w:lang w:val="de-DE" w:eastAsia="zh-CN"/>
         </w:rPr>
         <w:t xml:space="preserve"> and </w:t>
       </w:r>
       <w:r>
         <w:rPr>
-          <w:rFonts w:hint="eastAsia"/>
           <w:lang w:val="en-US" w:eastAsia="zh-CN"/>
         </w:rPr>
         <w:t>An</w:t>
@@ -840,7 +836,6 @@
       </w:r>
       <w:r>
         <w:rPr>
-          <w:rFonts w:hint="eastAsia"/>
           <w:lang w:val="en-US" w:eastAsia="zh-CN"/>
         </w:rPr>
         <w:t>r</w:t>
@@ -854,28 +849,26 @@
     </w:p>
     <w:p>
       <w:pPr>
-        <w:ind w:left="840" w:leftChars="0" w:firstLine="420" w:firstLineChars="0"/>
-        <w:rPr>
-          <w:lang w:val="de-DE"/>
-        </w:rPr>
-      </w:pPr>
-      <w:r>
-        <w:rPr>
-          <w:rFonts w:hint="eastAsia"/>
+        <w:pStyle w:val="Normal"/>
+        <w:ind w:left="840" w:firstLine="420"/>
+        <w:rPr>
+          <w:lang w:val="de-DE"/>
+        </w:rPr>
+      </w:pPr>
+      <w:r>
+        <w:rPr>
           <w:lang w:val="en-US" w:eastAsia="zh-CN"/>
         </w:rPr>
         <w:t xml:space="preserve">5.5.1.2 </w:t>
       </w:r>
       <w:r>
         <w:rPr>
-          <w:rFonts w:hint="default"/>
           <w:lang w:val="de-DE" w:eastAsia="zh-CN"/>
         </w:rPr>
         <w:t xml:space="preserve">distributions of the </w:t>
       </w:r>
       <w:r>
         <w:rPr>
-          <w:rFonts w:hint="eastAsia"/>
           <w:lang w:val="en-US" w:eastAsia="zh-CN"/>
         </w:rPr>
         <w:t>An</w:t>
@@ -888,7 +881,6 @@
       </w:r>
       <w:r>
         <w:rPr>
-          <w:rFonts w:hint="eastAsia"/>
           <w:lang w:val="en-US" w:eastAsia="zh-CN"/>
         </w:rPr>
         <w:t>r</w:t>
@@ -902,6 +894,7 @@
     </w:p>
     <w:p>
       <w:pPr>
+        <w:pStyle w:val="Normal"/>
         <w:rPr>
           <w:lang w:val="de-DE"/>
         </w:rPr>
@@ -915,9 +908,9 @@
     </w:p>
     <w:p>
       <w:pPr>
-        <w:ind w:firstLine="420" w:firstLineChars="0"/>
-        <w:rPr>
-          <w:rFonts w:hint="eastAsia"/>
+        <w:pStyle w:val="Normal"/>
+        <w:ind w:firstLine="420"/>
+        <w:rPr>
           <w:lang w:val="en-US" w:eastAsia="zh-CN"/>
         </w:rPr>
       </w:pPr>
@@ -929,7 +922,6 @@
       </w:r>
       <w:r>
         <w:rPr>
-          <w:rFonts w:hint="eastAsia"/>
           <w:lang w:val="en-US" w:eastAsia="zh-CN"/>
         </w:rPr>
         <w:t xml:space="preserve"> </w:t>
@@ -942,7 +934,6 @@
       </w:r>
       <w:r>
         <w:rPr>
-          <w:rFonts w:hint="eastAsia"/>
           <w:lang w:val="en-US" w:eastAsia="zh-CN"/>
         </w:rPr>
         <w:t xml:space="preserve"> with </w:t>
@@ -956,9 +947,9 @@
     </w:p>
     <w:p>
       <w:pPr>
-        <w:ind w:left="420" w:leftChars="0" w:firstLine="420" w:firstLineChars="0"/>
-        <w:rPr>
-          <w:rFonts w:hint="eastAsia"/>
+        <w:pStyle w:val="Normal"/>
+        <w:ind w:left="420" w:firstLine="420"/>
+        <w:rPr>
           <w:lang w:val="en-US" w:eastAsia="zh-CN"/>
         </w:rPr>
       </w:pPr>
@@ -970,7 +961,6 @@
       </w:r>
       <w:r>
         <w:rPr>
-          <w:rFonts w:hint="eastAsia"/>
           <w:lang w:val="en-US" w:eastAsia="zh-CN"/>
         </w:rPr>
         <w:t xml:space="preserve">.1 choosing the right parameter for EKF </w:t>
@@ -978,9 +968,9 @@
     </w:p>
     <w:p>
       <w:pPr>
-        <w:ind w:left="420" w:leftChars="0" w:firstLine="420" w:firstLineChars="0"/>
-        <w:rPr>
-          <w:rFonts w:hint="eastAsia"/>
+        <w:pStyle w:val="Normal"/>
+        <w:ind w:left="420" w:firstLine="420"/>
+        <w:rPr>
           <w:lang w:val="en-US" w:eastAsia="zh-CN"/>
         </w:rPr>
       </w:pPr>
@@ -992,7 +982,6 @@
       </w:r>
       <w:r>
         <w:rPr>
-          <w:rFonts w:hint="default"/>
           <w:lang w:val="de-DE" w:eastAsia="zh-CN"/>
         </w:rPr>
         <w:t>.2 Results</w:t>
@@ -1000,7 +989,8 @@
     </w:p>
     <w:p>
       <w:pPr>
-        <w:ind w:firstLine="420" w:firstLineChars="0"/>
+        <w:pStyle w:val="Normal"/>
+        <w:ind w:firstLine="420"/>
         <w:rPr>
           <w:lang w:val="de-DE"/>
         </w:rPr>
@@ -1013,7 +1003,6 @@
       </w:r>
       <w:r>
         <w:rPr>
-          <w:rFonts w:hint="default"/>
           <w:lang w:val="de-DE" w:eastAsia="zh-CN"/>
         </w:rPr>
         <w:t xml:space="preserve"> </w:t>
@@ -1026,7 +1015,6 @@
       </w:r>
       <w:r>
         <w:rPr>
-          <w:rFonts w:hint="eastAsia"/>
           <w:lang w:val="en-US" w:eastAsia="zh-CN"/>
         </w:rPr>
         <w:t>An</w:t>
@@ -1039,7 +1027,6 @@
       </w:r>
       <w:r>
         <w:rPr>
-          <w:rFonts w:hint="eastAsia"/>
           <w:lang w:val="en-US" w:eastAsia="zh-CN"/>
         </w:rPr>
         <w:t>r</w:t>
@@ -1049,21 +1036,14 @@
           <w:lang w:val="de-DE"/>
         </w:rPr>
         <w:t>-Nodes</w:t>
-      </w:r>
-      <w:r>
-        <w:rPr>
-          <w:lang w:val="de-DE"/>
-        </w:rPr>
         <w:tab/>
       </w:r>
     </w:p>
     <w:p>
       <w:pPr>
-        <w:ind w:left="420" w:leftChars="0" w:firstLine="420" w:firstLineChars="0"/>
-        <w:rPr>
-          <w:rFonts w:hint="eastAsia"/>
-          <w:lang w:val="en-US" w:eastAsia="zh-CN"/>
-        </w:rPr>
+        <w:pStyle w:val="Normal"/>
+        <w:ind w:left="420" w:firstLine="420"/>
+        <w:rPr/>
       </w:pPr>
       <w:r>
         <w:rPr>
@@ -1073,25 +1053,18 @@
       </w:r>
       <w:r>
         <w:rPr>
-          <w:rFonts w:hint="default"/>
           <w:lang w:val="de-DE" w:eastAsia="zh-CN"/>
         </w:rPr>
         <w:t>.2.1 Results</w:t>
       </w:r>
     </w:p>
-    <w:p>
-      <w:pPr>
-        <w:rPr>
-          <w:lang w:val="de-DE"/>
-        </w:rPr>
-      </w:pPr>
-      <w:bookmarkStart w:id="9" w:name="_GoBack"/>
-      <w:bookmarkEnd w:id="9"/>
-    </w:p>
     <w:sectPr>
+      <w:type w:val="nextPage"/>
       <w:pgSz w:w="11906" w:h="16838"/>
-      <w:pgMar w:top="1440" w:right="1800" w:bottom="1440" w:left="1800" w:header="851" w:footer="992" w:gutter="0"/>
-      <w:cols w:space="425" w:num="1"/>
+      <w:pgMar w:left="1800" w:right="1800" w:header="0" w:top="1440" w:footer="0" w:bottom="1440" w:gutter="0"/>
+      <w:pgNumType w:fmt="decimal"/>
+      <w:formProt w:val="false"/>
+      <w:textDirection w:val="lrTb"/>
       <w:docGrid w:type="lines" w:linePitch="312" w:charSpace="0"/>
     </w:sectPr>
   </w:body>
@@ -1099,313 +1072,586 @@
 </file>
 
 <file path=word/numbering.xml><?xml version="1.0" encoding="utf-8"?>
-<w:numbering xmlns:wpc="http://schemas.microsoft.com/office/word/2010/wordprocessingCanvas" xmlns:mc="http://schemas.openxmlformats.org/markup-compatibility/2006" xmlns:o="urn:schemas-microsoft-com:office:office" xmlns:r="http://schemas.openxmlformats.org/officeDocument/2006/relationships" xmlns:m="http://schemas.openxmlformats.org/officeDocument/2006/math" xmlns:v="urn:schemas-microsoft-com:vml" xmlns:wp14="http://schemas.microsoft.com/office/word/2010/wordprocessingDrawing" xmlns:wp="http://schemas.openxmlformats.org/drawingml/2006/wordprocessingDrawing" xmlns:w10="urn:schemas-microsoft-com:office:word" xmlns:w="http://schemas.openxmlformats.org/wordprocessingml/2006/main" xmlns:w14="http://schemas.microsoft.com/office/word/2010/wordml" xmlns:wpg="http://schemas.microsoft.com/office/word/2010/wordprocessingGroup" xmlns:wpi="http://schemas.microsoft.com/office/word/2010/wordprocessingInk" xmlns:wne="http://schemas.microsoft.com/office/word/2006/wordml" xmlns:wps="http://schemas.microsoft.com/office/word/2010/wordprocessingShape" mc:Ignorable="w14 wp14">
-  <w:abstractNum w:abstractNumId="0">
-    <w:nsid w:val="59E75070"/>
-    <w:multiLevelType w:val="singleLevel"/>
-    <w:tmpl w:val="59E75070"/>
-    <w:lvl w:ilvl="0" w:tentative="0">
+<w:numbering xmlns:w="http://schemas.openxmlformats.org/wordprocessingml/2006/main" xmlns:o="urn:schemas-microsoft-com:office:office" xmlns:r="http://schemas.openxmlformats.org/officeDocument/2006/relationships" xmlns:v="urn:schemas-microsoft-com:vml">
+  <w:abstractNum w:abstractNumId="1">
+    <w:lvl w:ilvl="0">
       <w:start w:val="3"/>
       <w:numFmt w:val="decimal"/>
       <w:suff w:val="nothing"/>
       <w:lvlText w:val="%1 "/>
       <w:lvlJc w:val="left"/>
+      <w:pPr>
+        <w:ind w:left="720" w:hanging="360"/>
+      </w:pPr>
+    </w:lvl>
+    <w:lvl w:ilvl="1">
+      <w:start w:val="1"/>
+      <w:numFmt w:val="decimal"/>
+      <w:lvlText w:val="%2."/>
+      <w:lvlJc w:val="left"/>
+      <w:pPr>
+        <w:tabs>
+          <w:tab w:val="num" w:pos="1080"/>
+        </w:tabs>
+        <w:ind w:left="1080" w:hanging="360"/>
+      </w:pPr>
+    </w:lvl>
+    <w:lvl w:ilvl="2">
+      <w:start w:val="1"/>
+      <w:numFmt w:val="decimal"/>
+      <w:lvlText w:val="%3."/>
+      <w:lvlJc w:val="left"/>
+      <w:pPr>
+        <w:tabs>
+          <w:tab w:val="num" w:pos="1440"/>
+        </w:tabs>
+        <w:ind w:left="1440" w:hanging="360"/>
+      </w:pPr>
+    </w:lvl>
+    <w:lvl w:ilvl="3">
+      <w:start w:val="1"/>
+      <w:numFmt w:val="decimal"/>
+      <w:lvlText w:val="%4."/>
+      <w:lvlJc w:val="left"/>
+      <w:pPr>
+        <w:tabs>
+          <w:tab w:val="num" w:pos="1800"/>
+        </w:tabs>
+        <w:ind w:left="1800" w:hanging="360"/>
+      </w:pPr>
+    </w:lvl>
+    <w:lvl w:ilvl="4">
+      <w:start w:val="1"/>
+      <w:numFmt w:val="decimal"/>
+      <w:lvlText w:val="%5."/>
+      <w:lvlJc w:val="left"/>
+      <w:pPr>
+        <w:tabs>
+          <w:tab w:val="num" w:pos="2160"/>
+        </w:tabs>
+        <w:ind w:left="2160" w:hanging="360"/>
+      </w:pPr>
+    </w:lvl>
+    <w:lvl w:ilvl="5">
+      <w:start w:val="1"/>
+      <w:numFmt w:val="decimal"/>
+      <w:lvlText w:val="%6."/>
+      <w:lvlJc w:val="left"/>
+      <w:pPr>
+        <w:tabs>
+          <w:tab w:val="num" w:pos="2520"/>
+        </w:tabs>
+        <w:ind w:left="2520" w:hanging="360"/>
+      </w:pPr>
+    </w:lvl>
+    <w:lvl w:ilvl="6">
+      <w:start w:val="1"/>
+      <w:numFmt w:val="decimal"/>
+      <w:lvlText w:val="%7."/>
+      <w:lvlJc w:val="left"/>
+      <w:pPr>
+        <w:tabs>
+          <w:tab w:val="num" w:pos="2880"/>
+        </w:tabs>
+        <w:ind w:left="2880" w:hanging="360"/>
+      </w:pPr>
+    </w:lvl>
+    <w:lvl w:ilvl="7">
+      <w:start w:val="1"/>
+      <w:numFmt w:val="decimal"/>
+      <w:lvlText w:val="%8."/>
+      <w:lvlJc w:val="left"/>
+      <w:pPr>
+        <w:tabs>
+          <w:tab w:val="num" w:pos="3240"/>
+        </w:tabs>
+        <w:ind w:left="3240" w:hanging="360"/>
+      </w:pPr>
+    </w:lvl>
+    <w:lvl w:ilvl="8">
+      <w:start w:val="1"/>
+      <w:numFmt w:val="decimal"/>
+      <w:lvlText w:val="%9."/>
+      <w:lvlJc w:val="left"/>
+      <w:pPr>
+        <w:tabs>
+          <w:tab w:val="num" w:pos="3600"/>
+        </w:tabs>
+        <w:ind w:left="3600" w:hanging="360"/>
+      </w:pPr>
+    </w:lvl>
+  </w:abstractNum>
+  <w:abstractNum w:abstractNumId="2">
+    <w:lvl w:ilvl="0">
+      <w:start w:val="1"/>
+      <w:numFmt w:val="none"/>
+      <w:suff w:val="nothing"/>
+      <w:lvlText w:val=""/>
+      <w:lvlJc w:val="left"/>
+      <w:pPr>
+        <w:ind w:left="0" w:hanging="0"/>
+      </w:pPr>
+    </w:lvl>
+    <w:lvl w:ilvl="1">
+      <w:start w:val="1"/>
+      <w:numFmt w:val="none"/>
+      <w:suff w:val="nothing"/>
+      <w:lvlText w:val=""/>
+      <w:lvlJc w:val="left"/>
+      <w:pPr>
+        <w:ind w:left="0" w:hanging="0"/>
+      </w:pPr>
+    </w:lvl>
+    <w:lvl w:ilvl="2">
+      <w:start w:val="1"/>
+      <w:numFmt w:val="none"/>
+      <w:suff w:val="nothing"/>
+      <w:lvlText w:val=""/>
+      <w:lvlJc w:val="left"/>
+      <w:pPr>
+        <w:ind w:left="0" w:hanging="0"/>
+      </w:pPr>
+    </w:lvl>
+    <w:lvl w:ilvl="3">
+      <w:start w:val="1"/>
+      <w:numFmt w:val="none"/>
+      <w:suff w:val="nothing"/>
+      <w:lvlText w:val=""/>
+      <w:lvlJc w:val="left"/>
+      <w:pPr>
+        <w:ind w:left="0" w:hanging="0"/>
+      </w:pPr>
+    </w:lvl>
+    <w:lvl w:ilvl="4">
+      <w:start w:val="1"/>
+      <w:numFmt w:val="none"/>
+      <w:suff w:val="nothing"/>
+      <w:lvlText w:val=""/>
+      <w:lvlJc w:val="left"/>
+      <w:pPr>
+        <w:ind w:left="0" w:hanging="0"/>
+      </w:pPr>
+    </w:lvl>
+    <w:lvl w:ilvl="5">
+      <w:start w:val="1"/>
+      <w:numFmt w:val="none"/>
+      <w:suff w:val="nothing"/>
+      <w:lvlText w:val=""/>
+      <w:lvlJc w:val="left"/>
+      <w:pPr>
+        <w:ind w:left="0" w:hanging="0"/>
+      </w:pPr>
+    </w:lvl>
+    <w:lvl w:ilvl="6">
+      <w:start w:val="1"/>
+      <w:numFmt w:val="none"/>
+      <w:suff w:val="nothing"/>
+      <w:lvlText w:val=""/>
+      <w:lvlJc w:val="left"/>
+      <w:pPr>
+        <w:ind w:left="0" w:hanging="0"/>
+      </w:pPr>
+    </w:lvl>
+    <w:lvl w:ilvl="7">
+      <w:start w:val="1"/>
+      <w:numFmt w:val="none"/>
+      <w:suff w:val="nothing"/>
+      <w:lvlText w:val=""/>
+      <w:lvlJc w:val="left"/>
+      <w:pPr>
+        <w:ind w:left="0" w:hanging="0"/>
+      </w:pPr>
+    </w:lvl>
+    <w:lvl w:ilvl="8">
+      <w:start w:val="1"/>
+      <w:numFmt w:val="none"/>
+      <w:suff w:val="nothing"/>
+      <w:lvlText w:val=""/>
+      <w:lvlJc w:val="left"/>
+      <w:pPr>
+        <w:ind w:left="0" w:hanging="0"/>
+      </w:pPr>
     </w:lvl>
   </w:abstractNum>
   <w:num w:numId="1">
-    <w:abstractNumId w:val="0"/>
+    <w:abstractNumId w:val="1"/>
+  </w:num>
+  <w:num w:numId="2">
+    <w:abstractNumId w:val="2"/>
   </w:num>
 </w:numbering>
 </file>
 
 <file path=word/styles.xml><?xml version="1.0" encoding="utf-8"?>
-<w:styles xmlns:mc="http://schemas.openxmlformats.org/markup-compatibility/2006" xmlns:o="urn:schemas-microsoft-com:office:office" xmlns:r="http://schemas.openxmlformats.org/officeDocument/2006/relationships" xmlns:m="http://schemas.openxmlformats.org/officeDocument/2006/math" xmlns:v="urn:schemas-microsoft-com:vml" xmlns:w="http://schemas.openxmlformats.org/wordprocessingml/2006/main" xmlns:w14="http://schemas.microsoft.com/office/word/2010/wordml" xmlns:w10="urn:schemas-microsoft-com:office:word" xmlns:sl="http://schemas.openxmlformats.org/schemaLibrary/2006/main" mc:Ignorable="w14">
+<w:styles xmlns:w="http://schemas.openxmlformats.org/wordprocessingml/2006/main" xmlns:w14="http://schemas.microsoft.com/office/word/2010/wordml" xmlns:mc="http://schemas.openxmlformats.org/markup-compatibility/2006" mc:Ignorable="w14">
   <w:docDefaults>
     <w:rPrDefault>
       <w:rPr>
         <w:rFonts w:ascii="Times New Roman" w:hAnsi="Times New Roman" w:eastAsia="SimSun" w:cs="Times New Roman"/>
+        <w:lang w:val="en-US" w:eastAsia="zh-CN" w:bidi="hi-IN"/>
       </w:rPr>
     </w:rPrDefault>
+    <w:pPrDefault>
+      <w:pPr/>
+    </w:pPrDefault>
   </w:docDefaults>
-  <w:latentStyles w:count="260" w:defQFormat="0" w:defUnhideWhenUsed="1" w:defSemiHidden="1" w:defUIPriority="99" w:defLockedState="0">
-    <w:lsdException w:qFormat="1" w:unhideWhenUsed="0" w:uiPriority="0" w:semiHidden="0" w:name="Normal"/>
-    <w:lsdException w:qFormat="1" w:unhideWhenUsed="0" w:uiPriority="0" w:semiHidden="0" w:name="heading 1"/>
-    <w:lsdException w:qFormat="1" w:uiPriority="0" w:name="heading 2"/>
-    <w:lsdException w:qFormat="1" w:uiPriority="0" w:name="heading 3"/>
-    <w:lsdException w:qFormat="1" w:uiPriority="0" w:name="heading 4"/>
-    <w:lsdException w:qFormat="1" w:uiPriority="0" w:name="heading 5"/>
-    <w:lsdException w:qFormat="1" w:uiPriority="0" w:name="heading 6"/>
-    <w:lsdException w:qFormat="1" w:uiPriority="0" w:name="heading 7"/>
-    <w:lsdException w:qFormat="1" w:uiPriority="0" w:name="heading 8"/>
-    <w:lsdException w:qFormat="1" w:uiPriority="0" w:name="heading 9"/>
-    <w:lsdException w:unhideWhenUsed="0" w:uiPriority="0" w:semiHidden="0" w:name="index 1"/>
-    <w:lsdException w:unhideWhenUsed="0" w:uiPriority="0" w:semiHidden="0" w:name="index 2"/>
-    <w:lsdException w:unhideWhenUsed="0" w:uiPriority="0" w:semiHidden="0" w:name="index 3"/>
-    <w:lsdException w:unhideWhenUsed="0" w:uiPriority="0" w:semiHidden="0" w:name="index 4"/>
-    <w:lsdException w:unhideWhenUsed="0" w:uiPriority="0" w:semiHidden="0" w:name="index 5"/>
-    <w:lsdException w:unhideWhenUsed="0" w:uiPriority="0" w:semiHidden="0" w:name="index 6"/>
-    <w:lsdException w:unhideWhenUsed="0" w:uiPriority="0" w:semiHidden="0" w:name="index 7"/>
-    <w:lsdException w:unhideWhenUsed="0" w:uiPriority="0" w:semiHidden="0" w:name="index 8"/>
-    <w:lsdException w:unhideWhenUsed="0" w:uiPriority="0" w:semiHidden="0" w:name="index 9"/>
-    <w:lsdException w:unhideWhenUsed="0" w:uiPriority="0" w:semiHidden="0" w:name="toc 1"/>
-    <w:lsdException w:unhideWhenUsed="0" w:uiPriority="0" w:semiHidden="0" w:name="toc 2"/>
-    <w:lsdException w:unhideWhenUsed="0" w:uiPriority="0" w:semiHidden="0" w:name="toc 3"/>
-    <w:lsdException w:unhideWhenUsed="0" w:uiPriority="0" w:semiHidden="0" w:name="toc 4"/>
-    <w:lsdException w:unhideWhenUsed="0" w:uiPriority="0" w:semiHidden="0" w:name="toc 5"/>
-    <w:lsdException w:unhideWhenUsed="0" w:uiPriority="0" w:semiHidden="0" w:name="toc 6"/>
-    <w:lsdException w:unhideWhenUsed="0" w:uiPriority="0" w:semiHidden="0" w:name="toc 7"/>
-    <w:lsdException w:unhideWhenUsed="0" w:uiPriority="0" w:semiHidden="0" w:name="toc 8"/>
-    <w:lsdException w:unhideWhenUsed="0" w:uiPriority="0" w:semiHidden="0" w:name="toc 9"/>
-    <w:lsdException w:unhideWhenUsed="0" w:uiPriority="0" w:semiHidden="0" w:name="Normal Indent"/>
-    <w:lsdException w:unhideWhenUsed="0" w:uiPriority="0" w:semiHidden="0" w:name="footnote text"/>
-    <w:lsdException w:unhideWhenUsed="0" w:uiPriority="0" w:semiHidden="0" w:name="annotation text"/>
-    <w:lsdException w:unhideWhenUsed="0" w:uiPriority="0" w:semiHidden="0" w:name="header"/>
-    <w:lsdException w:unhideWhenUsed="0" w:uiPriority="0" w:semiHidden="0" w:name="footer"/>
-    <w:lsdException w:unhideWhenUsed="0" w:uiPriority="0" w:semiHidden="0" w:name="index heading"/>
-    <w:lsdException w:qFormat="1" w:uiPriority="0" w:name="caption"/>
-    <w:lsdException w:unhideWhenUsed="0" w:uiPriority="0" w:semiHidden="0" w:name="table of figures"/>
-    <w:lsdException w:unhideWhenUsed="0" w:uiPriority="0" w:semiHidden="0" w:name="envelope address"/>
-    <w:lsdException w:unhideWhenUsed="0" w:uiPriority="0" w:semiHidden="0" w:name="envelope return"/>
-    <w:lsdException w:unhideWhenUsed="0" w:uiPriority="0" w:semiHidden="0" w:name="footnote reference"/>
-    <w:lsdException w:unhideWhenUsed="0" w:uiPriority="0" w:semiHidden="0" w:name="annotation reference"/>
-    <w:lsdException w:unhideWhenUsed="0" w:uiPriority="0" w:semiHidden="0" w:name="line number"/>
-    <w:lsdException w:unhideWhenUsed="0" w:uiPriority="0" w:semiHidden="0" w:name="page number"/>
-    <w:lsdException w:unhideWhenUsed="0" w:uiPriority="0" w:semiHidden="0" w:name="endnote reference"/>
-    <w:lsdException w:unhideWhenUsed="0" w:uiPriority="0" w:semiHidden="0" w:name="endnote text"/>
-    <w:lsdException w:unhideWhenUsed="0" w:uiPriority="0" w:semiHidden="0" w:name="table of authorities"/>
-    <w:lsdException w:unhideWhenUsed="0" w:uiPriority="0" w:semiHidden="0" w:name="macro"/>
-    <w:lsdException w:unhideWhenUsed="0" w:uiPriority="0" w:semiHidden="0" w:name="toa heading"/>
-    <w:lsdException w:unhideWhenUsed="0" w:uiPriority="0" w:semiHidden="0" w:name="List"/>
-    <w:lsdException w:unhideWhenUsed="0" w:uiPriority="0" w:semiHidden="0" w:name="List Bullet"/>
-    <w:lsdException w:unhideWhenUsed="0" w:uiPriority="0" w:semiHidden="0" w:name="List Number"/>
-    <w:lsdException w:unhideWhenUsed="0" w:uiPriority="0" w:semiHidden="0" w:name="List 2"/>
-    <w:lsdException w:unhideWhenUsed="0" w:uiPriority="0" w:semiHidden="0" w:name="List 3"/>
-    <w:lsdException w:unhideWhenUsed="0" w:uiPriority="0" w:semiHidden="0" w:name="List 4"/>
-    <w:lsdException w:unhideWhenUsed="0" w:uiPriority="0" w:semiHidden="0" w:name="List 5"/>
-    <w:lsdException w:unhideWhenUsed="0" w:uiPriority="0" w:semiHidden="0" w:name="List Bullet 2"/>
-    <w:lsdException w:unhideWhenUsed="0" w:uiPriority="0" w:semiHidden="0" w:name="List Bullet 3"/>
-    <w:lsdException w:unhideWhenUsed="0" w:uiPriority="0" w:semiHidden="0" w:name="List Bullet 4"/>
-    <w:lsdException w:unhideWhenUsed="0" w:uiPriority="0" w:semiHidden="0" w:name="List Bullet 5"/>
-    <w:lsdException w:unhideWhenUsed="0" w:uiPriority="0" w:semiHidden="0" w:name="List Number 2"/>
-    <w:lsdException w:unhideWhenUsed="0" w:uiPriority="0" w:semiHidden="0" w:name="List Number 3"/>
-    <w:lsdException w:unhideWhenUsed="0" w:uiPriority="0" w:semiHidden="0" w:name="List Number 4"/>
-    <w:lsdException w:unhideWhenUsed="0" w:uiPriority="0" w:semiHidden="0" w:name="List Number 5"/>
-    <w:lsdException w:qFormat="1" w:unhideWhenUsed="0" w:uiPriority="0" w:semiHidden="0" w:name="Title"/>
-    <w:lsdException w:unhideWhenUsed="0" w:uiPriority="0" w:semiHidden="0" w:name="Closing"/>
-    <w:lsdException w:unhideWhenUsed="0" w:uiPriority="0" w:semiHidden="0" w:name="Signature"/>
-    <w:lsdException w:qFormat="1" w:unhideWhenUsed="0" w:uiPriority="0" w:name="Default Paragraph Font"/>
-    <w:lsdException w:unhideWhenUsed="0" w:uiPriority="0" w:semiHidden="0" w:name="Body Text"/>
-    <w:lsdException w:unhideWhenUsed="0" w:uiPriority="0" w:semiHidden="0" w:name="Body Text Indent"/>
-    <w:lsdException w:unhideWhenUsed="0" w:uiPriority="0" w:semiHidden="0" w:name="List Continue"/>
-    <w:lsdException w:unhideWhenUsed="0" w:uiPriority="0" w:semiHidden="0" w:name="List Continue 2"/>
-    <w:lsdException w:unhideWhenUsed="0" w:uiPriority="0" w:semiHidden="0" w:name="List Continue 3"/>
-    <w:lsdException w:unhideWhenUsed="0" w:uiPriority="0" w:semiHidden="0" w:name="List Continue 4"/>
-    <w:lsdException w:unhideWhenUsed="0" w:uiPriority="0" w:semiHidden="0" w:name="List Continue 5"/>
-    <w:lsdException w:unhideWhenUsed="0" w:uiPriority="0" w:semiHidden="0" w:name="Message Header"/>
-    <w:lsdException w:qFormat="1" w:unhideWhenUsed="0" w:uiPriority="0" w:semiHidden="0" w:name="Subtitle"/>
-    <w:lsdException w:unhideWhenUsed="0" w:uiPriority="0" w:semiHidden="0" w:name="Salutation"/>
-    <w:lsdException w:unhideWhenUsed="0" w:uiPriority="0" w:semiHidden="0" w:name="Date"/>
-    <w:lsdException w:unhideWhenUsed="0" w:uiPriority="0" w:semiHidden="0" w:name="Body Text First Indent"/>
-    <w:lsdException w:unhideWhenUsed="0" w:uiPriority="0" w:semiHidden="0" w:name="Body Text First Indent 2"/>
-    <w:lsdException w:unhideWhenUsed="0" w:uiPriority="0" w:semiHidden="0" w:name="Note Heading"/>
-    <w:lsdException w:unhideWhenUsed="0" w:uiPriority="0" w:semiHidden="0" w:name="Body Text 2"/>
-    <w:lsdException w:unhideWhenUsed="0" w:uiPriority="0" w:semiHidden="0" w:name="Body Text 3"/>
-    <w:lsdException w:unhideWhenUsed="0" w:uiPriority="0" w:semiHidden="0" w:name="Body Text Indent 2"/>
-    <w:lsdException w:unhideWhenUsed="0" w:uiPriority="0" w:semiHidden="0" w:name="Body Text Indent 3"/>
-    <w:lsdException w:unhideWhenUsed="0" w:uiPriority="0" w:semiHidden="0" w:name="Block Text"/>
-    <w:lsdException w:unhideWhenUsed="0" w:uiPriority="0" w:semiHidden="0" w:name="Hyperlink"/>
-    <w:lsdException w:unhideWhenUsed="0" w:uiPriority="0" w:semiHidden="0" w:name="FollowedHyperlink"/>
-    <w:lsdException w:qFormat="1" w:unhideWhenUsed="0" w:uiPriority="0" w:semiHidden="0" w:name="Strong"/>
-    <w:lsdException w:qFormat="1" w:unhideWhenUsed="0" w:uiPriority="0" w:semiHidden="0" w:name="Emphasis"/>
-    <w:lsdException w:unhideWhenUsed="0" w:uiPriority="0" w:semiHidden="0" w:name="Document Map"/>
-    <w:lsdException w:unhideWhenUsed="0" w:uiPriority="0" w:semiHidden="0" w:name="Plain Text"/>
-    <w:lsdException w:unhideWhenUsed="0" w:uiPriority="0" w:semiHidden="0" w:name="E-mail Signature"/>
-    <w:lsdException w:unhideWhenUsed="0" w:uiPriority="0" w:semiHidden="0" w:name="Normal (Web)"/>
-    <w:lsdException w:unhideWhenUsed="0" w:uiPriority="0" w:semiHidden="0" w:name="HTML Acronym"/>
-    <w:lsdException w:unhideWhenUsed="0" w:uiPriority="0" w:semiHidden="0" w:name="HTML Address"/>
-    <w:lsdException w:unhideWhenUsed="0" w:uiPriority="0" w:semiHidden="0" w:name="HTML Cite"/>
-    <w:lsdException w:unhideWhenUsed="0" w:uiPriority="0" w:semiHidden="0" w:name="HTML Code"/>
-    <w:lsdException w:unhideWhenUsed="0" w:uiPriority="0" w:semiHidden="0" w:name="HTML Definition"/>
-    <w:lsdException w:unhideWhenUsed="0" w:uiPriority="0" w:semiHidden="0" w:name="HTML Keyboard"/>
-    <w:lsdException w:unhideWhenUsed="0" w:uiPriority="0" w:semiHidden="0" w:name="HTML Preformatted"/>
-    <w:lsdException w:unhideWhenUsed="0" w:uiPriority="0" w:semiHidden="0" w:name="HTML Sample"/>
-    <w:lsdException w:unhideWhenUsed="0" w:uiPriority="0" w:semiHidden="0" w:name="HTML Typewriter"/>
-    <w:lsdException w:unhideWhenUsed="0" w:uiPriority="0" w:semiHidden="0" w:name="HTML Variable"/>
-    <w:lsdException w:qFormat="1" w:unhideWhenUsed="0" w:uiPriority="0" w:name="Normal Table"/>
-    <w:lsdException w:unhideWhenUsed="0" w:uiPriority="0" w:semiHidden="0" w:name="annotation subject"/>
-    <w:lsdException w:unhideWhenUsed="0" w:uiPriority="0" w:semiHidden="0" w:name="Table Simple 1"/>
-    <w:lsdException w:unhideWhenUsed="0" w:uiPriority="0" w:semiHidden="0" w:name="Table Simple 2"/>
-    <w:lsdException w:unhideWhenUsed="0" w:uiPriority="0" w:semiHidden="0" w:name="Table Simple 3"/>
-    <w:lsdException w:unhideWhenUsed="0" w:uiPriority="0" w:semiHidden="0" w:name="Table Classic 1"/>
-    <w:lsdException w:unhideWhenUsed="0" w:uiPriority="0" w:semiHidden="0" w:name="Table Classic 2"/>
-    <w:lsdException w:unhideWhenUsed="0" w:uiPriority="0" w:semiHidden="0" w:name="Table Classic 3"/>
-    <w:lsdException w:unhideWhenUsed="0" w:uiPriority="0" w:semiHidden="0" w:name="Table Classic 4"/>
-    <w:lsdException w:unhideWhenUsed="0" w:uiPriority="0" w:semiHidden="0" w:name="Table Colorful 1"/>
-    <w:lsdException w:unhideWhenUsed="0" w:uiPriority="0" w:semiHidden="0" w:name="Table Colorful 2"/>
-    <w:lsdException w:unhideWhenUsed="0" w:uiPriority="0" w:semiHidden="0" w:name="Table Colorful 3"/>
-    <w:lsdException w:unhideWhenUsed="0" w:uiPriority="0" w:semiHidden="0" w:name="Table Columns 1"/>
-    <w:lsdException w:unhideWhenUsed="0" w:uiPriority="0" w:semiHidden="0" w:name="Table Columns 2"/>
-    <w:lsdException w:unhideWhenUsed="0" w:uiPriority="0" w:semiHidden="0" w:name="Table Columns 3"/>
-    <w:lsdException w:unhideWhenUsed="0" w:uiPriority="0" w:semiHidden="0" w:name="Table Columns 4"/>
-    <w:lsdException w:unhideWhenUsed="0" w:uiPriority="0" w:semiHidden="0" w:name="Table Columns 5"/>
-    <w:lsdException w:unhideWhenUsed="0" w:uiPriority="0" w:semiHidden="0" w:name="Table Grid 1"/>
-    <w:lsdException w:unhideWhenUsed="0" w:uiPriority="0" w:semiHidden="0" w:name="Table Grid 2"/>
-    <w:lsdException w:unhideWhenUsed="0" w:uiPriority="0" w:semiHidden="0" w:name="Table Grid 3"/>
-    <w:lsdException w:unhideWhenUsed="0" w:uiPriority="0" w:semiHidden="0" w:name="Table Grid 4"/>
-    <w:lsdException w:unhideWhenUsed="0" w:uiPriority="0" w:semiHidden="0" w:name="Table Grid 5"/>
-    <w:lsdException w:unhideWhenUsed="0" w:uiPriority="0" w:semiHidden="0" w:name="Table Grid 6"/>
-    <w:lsdException w:unhideWhenUsed="0" w:uiPriority="0" w:semiHidden="0" w:name="Table Grid 7"/>
-    <w:lsdException w:unhideWhenUsed="0" w:uiPriority="0" w:semiHidden="0" w:name="Table Grid 8"/>
-    <w:lsdException w:unhideWhenUsed="0" w:uiPriority="0" w:semiHidden="0" w:name="Table List 1"/>
-    <w:lsdException w:unhideWhenUsed="0" w:uiPriority="0" w:semiHidden="0" w:name="Table List 2"/>
-    <w:lsdException w:unhideWhenUsed="0" w:uiPriority="0" w:semiHidden="0" w:name="Table List 3"/>
-    <w:lsdException w:unhideWhenUsed="0" w:uiPriority="0" w:semiHidden="0" w:name="Table List 4"/>
-    <w:lsdException w:unhideWhenUsed="0" w:uiPriority="0" w:semiHidden="0" w:name="Table List 5"/>
-    <w:lsdException w:unhideWhenUsed="0" w:uiPriority="0" w:semiHidden="0" w:name="Table List 6"/>
-    <w:lsdException w:unhideWhenUsed="0" w:uiPriority="0" w:semiHidden="0" w:name="Table List 7"/>
-    <w:lsdException w:unhideWhenUsed="0" w:uiPriority="0" w:semiHidden="0" w:name="Table List 8"/>
-    <w:lsdException w:unhideWhenUsed="0" w:uiPriority="0" w:semiHidden="0" w:name="Table 3D effects 1"/>
-    <w:lsdException w:unhideWhenUsed="0" w:uiPriority="0" w:semiHidden="0" w:name="Table 3D effects 2"/>
-    <w:lsdException w:unhideWhenUsed="0" w:uiPriority="0" w:semiHidden="0" w:name="Table 3D effects 3"/>
-    <w:lsdException w:unhideWhenUsed="0" w:uiPriority="0" w:semiHidden="0" w:name="Table Contemporary"/>
-    <w:lsdException w:unhideWhenUsed="0" w:uiPriority="0" w:semiHidden="0" w:name="Table Elegant"/>
-    <w:lsdException w:unhideWhenUsed="0" w:uiPriority="0" w:semiHidden="0" w:name="Table Professional"/>
-    <w:lsdException w:unhideWhenUsed="0" w:uiPriority="0" w:semiHidden="0" w:name="Table Subtle 1"/>
-    <w:lsdException w:unhideWhenUsed="0" w:uiPriority="0" w:semiHidden="0" w:name="Table Subtle 2"/>
-    <w:lsdException w:unhideWhenUsed="0" w:uiPriority="0" w:semiHidden="0" w:name="Table Web 1"/>
-    <w:lsdException w:unhideWhenUsed="0" w:uiPriority="0" w:semiHidden="0" w:name="Table Web 2"/>
-    <w:lsdException w:unhideWhenUsed="0" w:uiPriority="0" w:semiHidden="0" w:name="Table Web 3"/>
-    <w:lsdException w:unhideWhenUsed="0" w:uiPriority="0" w:semiHidden="0" w:name="Balloon Text"/>
-    <w:lsdException w:unhideWhenUsed="0" w:uiPriority="0" w:semiHidden="0" w:name="Table Grid"/>
-    <w:lsdException w:unhideWhenUsed="0" w:uiPriority="0" w:semiHidden="0" w:name="Table Theme"/>
-    <w:lsdException w:unhideWhenUsed="0" w:uiPriority="60" w:semiHidden="0" w:name="Light Shading"/>
-    <w:lsdException w:unhideWhenUsed="0" w:uiPriority="61" w:semiHidden="0" w:name="Light List"/>
-    <w:lsdException w:unhideWhenUsed="0" w:uiPriority="62" w:semiHidden="0" w:name="Light Grid"/>
-    <w:lsdException w:unhideWhenUsed="0" w:uiPriority="63" w:semiHidden="0" w:name="Medium Shading 1"/>
-    <w:lsdException w:unhideWhenUsed="0" w:uiPriority="64" w:semiHidden="0" w:name="Medium Shading 2"/>
-    <w:lsdException w:unhideWhenUsed="0" w:uiPriority="65" w:semiHidden="0" w:name="Medium List 1"/>
-    <w:lsdException w:unhideWhenUsed="0" w:uiPriority="66" w:semiHidden="0" w:name="Medium List 2"/>
-    <w:lsdException w:unhideWhenUsed="0" w:uiPriority="67" w:semiHidden="0" w:name="Medium Grid 1"/>
-    <w:lsdException w:unhideWhenUsed="0" w:uiPriority="68" w:semiHidden="0" w:name="Medium Grid 2"/>
-    <w:lsdException w:unhideWhenUsed="0" w:uiPriority="69" w:semiHidden="0" w:name="Medium Grid 3"/>
-    <w:lsdException w:unhideWhenUsed="0" w:uiPriority="70" w:semiHidden="0" w:name="Dark List"/>
-    <w:lsdException w:unhideWhenUsed="0" w:uiPriority="71" w:semiHidden="0" w:name="Colorful Shading"/>
-    <w:lsdException w:unhideWhenUsed="0" w:uiPriority="72" w:semiHidden="0" w:name="Colorful List"/>
-    <w:lsdException w:unhideWhenUsed="0" w:uiPriority="73" w:semiHidden="0" w:name="Colorful Grid"/>
-    <w:lsdException w:unhideWhenUsed="0" w:uiPriority="60" w:semiHidden="0" w:name="Light Shading Accent 1"/>
-    <w:lsdException w:unhideWhenUsed="0" w:uiPriority="61" w:semiHidden="0" w:name="Light List Accent 1"/>
-    <w:lsdException w:unhideWhenUsed="0" w:uiPriority="62" w:semiHidden="0" w:name="Light Grid Accent 1"/>
-    <w:lsdException w:unhideWhenUsed="0" w:uiPriority="63" w:semiHidden="0" w:name="Medium Shading 1 Accent 1"/>
-    <w:lsdException w:unhideWhenUsed="0" w:uiPriority="64" w:semiHidden="0" w:name="Medium Shading 2 Accent 1"/>
-    <w:lsdException w:unhideWhenUsed="0" w:uiPriority="65" w:semiHidden="0" w:name="Medium List 1 Accent 1"/>
-    <w:lsdException w:unhideWhenUsed="0" w:uiPriority="66" w:semiHidden="0" w:name="Medium List 2 Accent 1"/>
-    <w:lsdException w:unhideWhenUsed="0" w:uiPriority="67" w:semiHidden="0" w:name="Medium Grid 1 Accent 1"/>
-    <w:lsdException w:unhideWhenUsed="0" w:uiPriority="68" w:semiHidden="0" w:name="Medium Grid 2 Accent 1"/>
-    <w:lsdException w:unhideWhenUsed="0" w:uiPriority="69" w:semiHidden="0" w:name="Medium Grid 3 Accent 1"/>
-    <w:lsdException w:unhideWhenUsed="0" w:uiPriority="70" w:semiHidden="0" w:name="Dark List Accent 1"/>
-    <w:lsdException w:unhideWhenUsed="0" w:uiPriority="71" w:semiHidden="0" w:name="Colorful Shading Accent 1"/>
-    <w:lsdException w:unhideWhenUsed="0" w:uiPriority="72" w:semiHidden="0" w:name="Colorful List Accent 1"/>
-    <w:lsdException w:unhideWhenUsed="0" w:uiPriority="73" w:semiHidden="0" w:name="Colorful Grid Accent 1"/>
-    <w:lsdException w:unhideWhenUsed="0" w:uiPriority="60" w:semiHidden="0" w:name="Light Shading Accent 2"/>
-    <w:lsdException w:unhideWhenUsed="0" w:uiPriority="61" w:semiHidden="0" w:name="Light List Accent 2"/>
-    <w:lsdException w:unhideWhenUsed="0" w:uiPriority="62" w:semiHidden="0" w:name="Light Grid Accent 2"/>
-    <w:lsdException w:unhideWhenUsed="0" w:uiPriority="63" w:semiHidden="0" w:name="Medium Shading 1 Accent 2"/>
-    <w:lsdException w:unhideWhenUsed="0" w:uiPriority="64" w:semiHidden="0" w:name="Medium Shading 2 Accent 2"/>
-    <w:lsdException w:unhideWhenUsed="0" w:uiPriority="65" w:semiHidden="0" w:name="Medium List 1 Accent 2"/>
-    <w:lsdException w:unhideWhenUsed="0" w:uiPriority="66" w:semiHidden="0" w:name="Medium List 2 Accent 2"/>
-    <w:lsdException w:unhideWhenUsed="0" w:uiPriority="67" w:semiHidden="0" w:name="Medium Grid 1 Accent 2"/>
-    <w:lsdException w:unhideWhenUsed="0" w:uiPriority="68" w:semiHidden="0" w:name="Medium Grid 2 Accent 2"/>
-    <w:lsdException w:unhideWhenUsed="0" w:uiPriority="69" w:semiHidden="0" w:name="Medium Grid 3 Accent 2"/>
-    <w:lsdException w:unhideWhenUsed="0" w:uiPriority="70" w:semiHidden="0" w:name="Dark List Accent 2"/>
-    <w:lsdException w:unhideWhenUsed="0" w:uiPriority="71" w:semiHidden="0" w:name="Colorful Shading Accent 2"/>
-    <w:lsdException w:unhideWhenUsed="0" w:uiPriority="72" w:semiHidden="0" w:name="Colorful List Accent 2"/>
-    <w:lsdException w:unhideWhenUsed="0" w:uiPriority="73" w:semiHidden="0" w:name="Colorful Grid Accent 2"/>
-    <w:lsdException w:unhideWhenUsed="0" w:uiPriority="60" w:semiHidden="0" w:name="Light Shading Accent 3"/>
-    <w:lsdException w:unhideWhenUsed="0" w:uiPriority="61" w:semiHidden="0" w:name="Light List Accent 3"/>
-    <w:lsdException w:unhideWhenUsed="0" w:uiPriority="62" w:semiHidden="0" w:name="Light Grid Accent 3"/>
-    <w:lsdException w:unhideWhenUsed="0" w:uiPriority="63" w:semiHidden="0" w:name="Medium Shading 1 Accent 3"/>
-    <w:lsdException w:unhideWhenUsed="0" w:uiPriority="64" w:semiHidden="0" w:name="Medium Shading 2 Accent 3"/>
-    <w:lsdException w:unhideWhenUsed="0" w:uiPriority="65" w:semiHidden="0" w:name="Medium List 1 Accent 3"/>
-    <w:lsdException w:unhideWhenUsed="0" w:uiPriority="66" w:semiHidden="0" w:name="Medium List 2 Accent 3"/>
-    <w:lsdException w:unhideWhenUsed="0" w:uiPriority="67" w:semiHidden="0" w:name="Medium Grid 1 Accent 3"/>
-    <w:lsdException w:unhideWhenUsed="0" w:uiPriority="68" w:semiHidden="0" w:name="Medium Grid 2 Accent 3"/>
-    <w:lsdException w:unhideWhenUsed="0" w:uiPriority="69" w:semiHidden="0" w:name="Medium Grid 3 Accent 3"/>
-    <w:lsdException w:unhideWhenUsed="0" w:uiPriority="70" w:semiHidden="0" w:name="Dark List Accent 3"/>
-    <w:lsdException w:unhideWhenUsed="0" w:uiPriority="71" w:semiHidden="0" w:name="Colorful Shading Accent 3"/>
-    <w:lsdException w:unhideWhenUsed="0" w:uiPriority="72" w:semiHidden="0" w:name="Colorful List Accent 3"/>
-    <w:lsdException w:unhideWhenUsed="0" w:uiPriority="73" w:semiHidden="0" w:name="Colorful Grid Accent 3"/>
-    <w:lsdException w:unhideWhenUsed="0" w:uiPriority="60" w:semiHidden="0" w:name="Light Shading Accent 4"/>
-    <w:lsdException w:unhideWhenUsed="0" w:uiPriority="61" w:semiHidden="0" w:name="Light List Accent 4"/>
-    <w:lsdException w:unhideWhenUsed="0" w:uiPriority="62" w:semiHidden="0" w:name="Light Grid Accent 4"/>
-    <w:lsdException w:unhideWhenUsed="0" w:uiPriority="63" w:semiHidden="0" w:name="Medium Shading 1 Accent 4"/>
-    <w:lsdException w:unhideWhenUsed="0" w:uiPriority="64" w:semiHidden="0" w:name="Medium Shading 2 Accent 4"/>
-    <w:lsdException w:unhideWhenUsed="0" w:uiPriority="65" w:semiHidden="0" w:name="Medium List 1 Accent 4"/>
-    <w:lsdException w:unhideWhenUsed="0" w:uiPriority="66" w:semiHidden="0" w:name="Medium List 2 Accent 4"/>
-    <w:lsdException w:unhideWhenUsed="0" w:uiPriority="67" w:semiHidden="0" w:name="Medium Grid 1 Accent 4"/>
-    <w:lsdException w:unhideWhenUsed="0" w:uiPriority="68" w:semiHidden="0" w:name="Medium Grid 2 Accent 4"/>
-    <w:lsdException w:unhideWhenUsed="0" w:uiPriority="69" w:semiHidden="0" w:name="Medium Grid 3 Accent 4"/>
-    <w:lsdException w:unhideWhenUsed="0" w:uiPriority="70" w:semiHidden="0" w:name="Dark List Accent 4"/>
-    <w:lsdException w:unhideWhenUsed="0" w:uiPriority="71" w:semiHidden="0" w:name="Colorful Shading Accent 4"/>
-    <w:lsdException w:unhideWhenUsed="0" w:uiPriority="72" w:semiHidden="0" w:name="Colorful List Accent 4"/>
-    <w:lsdException w:unhideWhenUsed="0" w:uiPriority="73" w:semiHidden="0" w:name="Colorful Grid Accent 4"/>
-    <w:lsdException w:unhideWhenUsed="0" w:uiPriority="60" w:semiHidden="0" w:name="Light Shading Accent 5"/>
-    <w:lsdException w:unhideWhenUsed="0" w:uiPriority="61" w:semiHidden="0" w:name="Light List Accent 5"/>
-    <w:lsdException w:unhideWhenUsed="0" w:uiPriority="62" w:semiHidden="0" w:name="Light Grid Accent 5"/>
-    <w:lsdException w:unhideWhenUsed="0" w:uiPriority="63" w:semiHidden="0" w:name="Medium Shading 1 Accent 5"/>
-    <w:lsdException w:unhideWhenUsed="0" w:uiPriority="64" w:semiHidden="0" w:name="Medium Shading 2 Accent 5"/>
-    <w:lsdException w:unhideWhenUsed="0" w:uiPriority="65" w:semiHidden="0" w:name="Medium List 1 Accent 5"/>
-    <w:lsdException w:unhideWhenUsed="0" w:uiPriority="66" w:semiHidden="0" w:name="Medium List 2 Accent 5"/>
-    <w:lsdException w:unhideWhenUsed="0" w:uiPriority="67" w:semiHidden="0" w:name="Medium Grid 1 Accent 5"/>
-    <w:lsdException w:unhideWhenUsed="0" w:uiPriority="68" w:semiHidden="0" w:name="Medium Grid 2 Accent 5"/>
-    <w:lsdException w:unhideWhenUsed="0" w:uiPriority="69" w:semiHidden="0" w:name="Medium Grid 3 Accent 5"/>
-    <w:lsdException w:unhideWhenUsed="0" w:uiPriority="70" w:semiHidden="0" w:name="Dark List Accent 5"/>
-    <w:lsdException w:unhideWhenUsed="0" w:uiPriority="71" w:semiHidden="0" w:name="Colorful Shading Accent 5"/>
-    <w:lsdException w:unhideWhenUsed="0" w:uiPriority="72" w:semiHidden="0" w:name="Colorful List Accent 5"/>
-    <w:lsdException w:unhideWhenUsed="0" w:uiPriority="73" w:semiHidden="0" w:name="Colorful Grid Accent 5"/>
-    <w:lsdException w:unhideWhenUsed="0" w:uiPriority="60" w:semiHidden="0" w:name="Light Shading Accent 6"/>
-    <w:lsdException w:unhideWhenUsed="0" w:uiPriority="61" w:semiHidden="0" w:name="Light List Accent 6"/>
-    <w:lsdException w:unhideWhenUsed="0" w:uiPriority="62" w:semiHidden="0" w:name="Light Grid Accent 6"/>
-    <w:lsdException w:unhideWhenUsed="0" w:uiPriority="63" w:semiHidden="0" w:name="Medium Shading 1 Accent 6"/>
-    <w:lsdException w:unhideWhenUsed="0" w:uiPriority="64" w:semiHidden="0" w:name="Medium Shading 2 Accent 6"/>
-    <w:lsdException w:unhideWhenUsed="0" w:uiPriority="65" w:semiHidden="0" w:name="Medium List 1 Accent 6"/>
-    <w:lsdException w:unhideWhenUsed="0" w:uiPriority="66" w:semiHidden="0" w:name="Medium List 2 Accent 6"/>
-    <w:lsdException w:unhideWhenUsed="0" w:uiPriority="67" w:semiHidden="0" w:name="Medium Grid 1 Accent 6"/>
-    <w:lsdException w:unhideWhenUsed="0" w:uiPriority="68" w:semiHidden="0" w:name="Medium Grid 2 Accent 6"/>
-    <w:lsdException w:unhideWhenUsed="0" w:uiPriority="69" w:semiHidden="0" w:name="Medium Grid 3 Accent 6"/>
-    <w:lsdException w:unhideWhenUsed="0" w:uiPriority="70" w:semiHidden="0" w:name="Dark List Accent 6"/>
-    <w:lsdException w:unhideWhenUsed="0" w:uiPriority="71" w:semiHidden="0" w:name="Colorful Shading Accent 6"/>
-    <w:lsdException w:unhideWhenUsed="0" w:uiPriority="72" w:semiHidden="0" w:name="Colorful List Accent 6"/>
-    <w:lsdException w:unhideWhenUsed="0" w:uiPriority="73" w:semiHidden="0" w:name="Colorful Grid Accent 6"/>
+  <w:latentStyles w:defLockedState="0" w:defUIPriority="99" w:defSemiHidden="1" w:defUnhideWhenUsed="1" w:defQFormat="0" w:count="260">
+    <w:lsdException w:name="Normal" w:uiPriority="0" w:semiHidden="0" w:unhideWhenUsed="0" w:qFormat="1"/>
+    <w:lsdException w:name="heading 1" w:uiPriority="0" w:semiHidden="0" w:unhideWhenUsed="0" w:qFormat="1"/>
+    <w:lsdException w:name="heading 2" w:uiPriority="0" w:qFormat="1"/>
+    <w:lsdException w:name="heading 3" w:uiPriority="0" w:qFormat="1"/>
+    <w:lsdException w:name="heading 4" w:uiPriority="0" w:qFormat="1"/>
+    <w:lsdException w:name="heading 5" w:uiPriority="0" w:qFormat="1"/>
+    <w:lsdException w:name="heading 6" w:uiPriority="0" w:qFormat="1"/>
+    <w:lsdException w:name="heading 7" w:uiPriority="0" w:qFormat="1"/>
+    <w:lsdException w:name="heading 8" w:uiPriority="0" w:qFormat="1"/>
+    <w:lsdException w:name="heading 9" w:uiPriority="0" w:qFormat="1"/>
+    <w:lsdException w:name="index 1" w:uiPriority="0" w:semiHidden="0" w:unhideWhenUsed="0"/>
+    <w:lsdException w:name="index 2" w:uiPriority="0" w:semiHidden="0" w:unhideWhenUsed="0"/>
+    <w:lsdException w:name="index 3" w:uiPriority="0" w:semiHidden="0" w:unhideWhenUsed="0"/>
+    <w:lsdException w:name="index 4" w:uiPriority="0" w:semiHidden="0" w:unhideWhenUsed="0"/>
+    <w:lsdException w:name="index 5" w:uiPriority="0" w:semiHidden="0" w:unhideWhenUsed="0"/>
+    <w:lsdException w:name="index 6" w:uiPriority="0" w:semiHidden="0" w:unhideWhenUsed="0"/>
+    <w:lsdException w:name="index 7" w:uiPriority="0" w:semiHidden="0" w:unhideWhenUsed="0"/>
+    <w:lsdException w:name="index 8" w:uiPriority="0" w:semiHidden="0" w:unhideWhenUsed="0"/>
+    <w:lsdException w:name="index 9" w:uiPriority="0" w:semiHidden="0" w:unhideWhenUsed="0"/>
+    <w:lsdException w:name="toc 1" w:uiPriority="0" w:semiHidden="0" w:unhideWhenUsed="0"/>
+    <w:lsdException w:name="toc 2" w:uiPriority="0" w:semiHidden="0" w:unhideWhenUsed="0"/>
+    <w:lsdException w:name="toc 3" w:uiPriority="0" w:semiHidden="0" w:unhideWhenUsed="0"/>
+    <w:lsdException w:name="toc 4" w:uiPriority="0" w:semiHidden="0" w:unhideWhenUsed="0"/>
+    <w:lsdException w:name="toc 5" w:uiPriority="0" w:semiHidden="0" w:unhideWhenUsed="0"/>
+    <w:lsdException w:name="toc 6" w:uiPriority="0" w:semiHidden="0" w:unhideWhenUsed="0"/>
+    <w:lsdException w:name="toc 7" w:uiPriority="0" w:semiHidden="0" w:unhideWhenUsed="0"/>
+    <w:lsdException w:name="toc 8" w:uiPriority="0" w:semiHidden="0" w:unhideWhenUsed="0"/>
+    <w:lsdException w:name="toc 9" w:uiPriority="0" w:semiHidden="0" w:unhideWhenUsed="0"/>
+    <w:lsdException w:name="Normal Indent" w:uiPriority="0" w:semiHidden="0" w:unhideWhenUsed="0"/>
+    <w:lsdException w:name="footnote text" w:uiPriority="0" w:semiHidden="0" w:unhideWhenUsed="0"/>
+    <w:lsdException w:name="annotation text" w:uiPriority="0" w:semiHidden="0" w:unhideWhenUsed="0"/>
+    <w:lsdException w:name="header" w:uiPriority="0" w:semiHidden="0" w:unhideWhenUsed="0"/>
+    <w:lsdException w:name="footer" w:uiPriority="0" w:semiHidden="0" w:unhideWhenUsed="0"/>
+    <w:lsdException w:name="index heading" w:uiPriority="0" w:semiHidden="0" w:unhideWhenUsed="0"/>
+    <w:lsdException w:name="caption" w:uiPriority="0" w:qFormat="1"/>
+    <w:lsdException w:name="table of figures" w:uiPriority="0" w:semiHidden="0" w:unhideWhenUsed="0"/>
+    <w:lsdException w:name="envelope address" w:uiPriority="0" w:semiHidden="0" w:unhideWhenUsed="0"/>
+    <w:lsdException w:name="envelope return" w:uiPriority="0" w:semiHidden="0" w:unhideWhenUsed="0"/>
+    <w:lsdException w:name="footnote reference" w:uiPriority="0" w:semiHidden="0" w:unhideWhenUsed="0"/>
+    <w:lsdException w:name="annotation reference" w:uiPriority="0" w:semiHidden="0" w:unhideWhenUsed="0"/>
+    <w:lsdException w:name="line number" w:uiPriority="0" w:semiHidden="0" w:unhideWhenUsed="0"/>
+    <w:lsdException w:name="page number" w:uiPriority="0" w:semiHidden="0" w:unhideWhenUsed="0"/>
+    <w:lsdException w:name="endnote reference" w:uiPriority="0" w:semiHidden="0" w:unhideWhenUsed="0"/>
+    <w:lsdException w:name="endnote text" w:uiPriority="0" w:semiHidden="0" w:unhideWhenUsed="0"/>
+    <w:lsdException w:name="table of authorities" w:uiPriority="0" w:semiHidden="0" w:unhideWhenUsed="0"/>
+    <w:lsdException w:name="macro" w:uiPriority="0" w:semiHidden="0" w:unhideWhenUsed="0"/>
+    <w:lsdException w:name="toa heading" w:uiPriority="0" w:semiHidden="0" w:unhideWhenUsed="0"/>
+    <w:lsdException w:name="List" w:uiPriority="0" w:semiHidden="0" w:unhideWhenUsed="0"/>
+    <w:lsdException w:name="List Bullet" w:uiPriority="0" w:semiHidden="0" w:unhideWhenUsed="0"/>
+    <w:lsdException w:name="List Number" w:uiPriority="0" w:semiHidden="0" w:unhideWhenUsed="0"/>
+    <w:lsdException w:name="List 2" w:uiPriority="0" w:semiHidden="0" w:unhideWhenUsed="0"/>
+    <w:lsdException w:name="List 3" w:uiPriority="0" w:semiHidden="0" w:unhideWhenUsed="0"/>
+    <w:lsdException w:name="List 4" w:uiPriority="0" w:semiHidden="0" w:unhideWhenUsed="0"/>
+    <w:lsdException w:name="List 5" w:uiPriority="0" w:semiHidden="0" w:unhideWhenUsed="0"/>
+    <w:lsdException w:name="List Bullet 2" w:uiPriority="0" w:semiHidden="0" w:unhideWhenUsed="0"/>
+    <w:lsdException w:name="List Bullet 3" w:uiPriority="0" w:semiHidden="0" w:unhideWhenUsed="0"/>
+    <w:lsdException w:name="List Bullet 4" w:uiPriority="0" w:semiHidden="0" w:unhideWhenUsed="0"/>
+    <w:lsdException w:name="List Bullet 5" w:uiPriority="0" w:semiHidden="0" w:unhideWhenUsed="0"/>
+    <w:lsdException w:name="List Number 2" w:uiPriority="0" w:semiHidden="0" w:unhideWhenUsed="0"/>
+    <w:lsdException w:name="List Number 3" w:uiPriority="0" w:semiHidden="0" w:unhideWhenUsed="0"/>
+    <w:lsdException w:name="List Number 4" w:uiPriority="0" w:semiHidden="0" w:unhideWhenUsed="0"/>
+    <w:lsdException w:name="List Number 5" w:uiPriority="0" w:semiHidden="0" w:unhideWhenUsed="0"/>
+    <w:lsdException w:name="Title" w:uiPriority="0" w:semiHidden="0" w:unhideWhenUsed="0" w:qFormat="1"/>
+    <w:lsdException w:name="Closing" w:uiPriority="0" w:semiHidden="0" w:unhideWhenUsed="0"/>
+    <w:lsdException w:name="Signature" w:uiPriority="0" w:semiHidden="0" w:unhideWhenUsed="0"/>
+    <w:lsdException w:name="Default Paragraph Font" w:uiPriority="0" w:unhideWhenUsed="0" w:qFormat="1"/>
+    <w:lsdException w:name="Body Text" w:uiPriority="0" w:semiHidden="0" w:unhideWhenUsed="0"/>
+    <w:lsdException w:name="Body Text Indent" w:uiPriority="0" w:semiHidden="0" w:unhideWhenUsed="0"/>
+    <w:lsdException w:name="List Continue" w:uiPriority="0" w:semiHidden="0" w:unhideWhenUsed="0"/>
+    <w:lsdException w:name="List Continue 2" w:uiPriority="0" w:semiHidden="0" w:unhideWhenUsed="0"/>
+    <w:lsdException w:name="List Continue 3" w:uiPriority="0" w:semiHidden="0" w:unhideWhenUsed="0"/>
+    <w:lsdException w:name="List Continue 4" w:uiPriority="0" w:semiHidden="0" w:unhideWhenUsed="0"/>
+    <w:lsdException w:name="List Continue 5" w:uiPriority="0" w:semiHidden="0" w:unhideWhenUsed="0"/>
+    <w:lsdException w:name="Message Header" w:uiPriority="0" w:semiHidden="0" w:unhideWhenUsed="0"/>
+    <w:lsdException w:name="Subtitle" w:uiPriority="0" w:semiHidden="0" w:unhideWhenUsed="0" w:qFormat="1"/>
+    <w:lsdException w:name="Salutation" w:uiPriority="0" w:semiHidden="0" w:unhideWhenUsed="0"/>
+    <w:lsdException w:name="Date" w:uiPriority="0" w:semiHidden="0" w:unhideWhenUsed="0"/>
+    <w:lsdException w:name="Body Text First Indent" w:uiPriority="0" w:semiHidden="0" w:unhideWhenUsed="0"/>
+    <w:lsdException w:name="Body Text First Indent 2" w:uiPriority="0" w:semiHidden="0" w:unhideWhenUsed="0"/>
+    <w:lsdException w:name="Note Heading" w:uiPriority="0" w:semiHidden="0" w:unhideWhenUsed="0"/>
+    <w:lsdException w:name="Body Text 2" w:uiPriority="0" w:semiHidden="0" w:unhideWhenUsed="0"/>
+    <w:lsdException w:name="Body Text 3" w:uiPriority="0" w:semiHidden="0" w:unhideWhenUsed="0"/>
+    <w:lsdException w:name="Body Text Indent 2" w:uiPriority="0" w:semiHidden="0" w:unhideWhenUsed="0"/>
+    <w:lsdException w:name="Body Text Indent 3" w:uiPriority="0" w:semiHidden="0" w:unhideWhenUsed="0"/>
+    <w:lsdException w:name="Block Text" w:uiPriority="0" w:semiHidden="0" w:unhideWhenUsed="0"/>
+    <w:lsdException w:name="Hyperlink" w:uiPriority="0" w:semiHidden="0" w:unhideWhenUsed="0"/>
+    <w:lsdException w:name="FollowedHyperlink" w:uiPriority="0" w:semiHidden="0" w:unhideWhenUsed="0"/>
+    <w:lsdException w:name="Strong" w:uiPriority="0" w:semiHidden="0" w:unhideWhenUsed="0" w:qFormat="1"/>
+    <w:lsdException w:name="Emphasis" w:uiPriority="0" w:semiHidden="0" w:unhideWhenUsed="0" w:qFormat="1"/>
+    <w:lsdException w:name="Document Map" w:uiPriority="0" w:semiHidden="0" w:unhideWhenUsed="0"/>
+    <w:lsdException w:name="Plain Text" w:uiPriority="0" w:semiHidden="0" w:unhideWhenUsed="0"/>
+    <w:lsdException w:name="E-mail Signature" w:uiPriority="0" w:semiHidden="0" w:unhideWhenUsed="0"/>
+    <w:lsdException w:name="Normal (Web)" w:uiPriority="0" w:semiHidden="0" w:unhideWhenUsed="0"/>
+    <w:lsdException w:name="HTML Acronym" w:uiPriority="0" w:semiHidden="0" w:unhideWhenUsed="0"/>
+    <w:lsdException w:name="HTML Address" w:uiPriority="0" w:semiHidden="0" w:unhideWhenUsed="0"/>
+    <w:lsdException w:name="HTML Cite" w:uiPriority="0" w:semiHidden="0" w:unhideWhenUsed="0"/>
+    <w:lsdException w:name="HTML Code" w:uiPriority="0" w:semiHidden="0" w:unhideWhenUsed="0"/>
+    <w:lsdException w:name="HTML Definition" w:uiPriority="0" w:semiHidden="0" w:unhideWhenUsed="0"/>
+    <w:lsdException w:name="HTML Keyboard" w:uiPriority="0" w:semiHidden="0" w:unhideWhenUsed="0"/>
+    <w:lsdException w:name="HTML Preformatted" w:uiPriority="0" w:semiHidden="0" w:unhideWhenUsed="0"/>
+    <w:lsdException w:name="HTML Sample" w:uiPriority="0" w:semiHidden="0" w:unhideWhenUsed="0"/>
+    <w:lsdException w:name="HTML Typewriter" w:uiPriority="0" w:semiHidden="0" w:unhideWhenUsed="0"/>
+    <w:lsdException w:name="HTML Variable" w:uiPriority="0" w:semiHidden="0" w:unhideWhenUsed="0"/>
+    <w:lsdException w:name="Normal Table" w:uiPriority="0" w:unhideWhenUsed="0" w:qFormat="1"/>
+    <w:lsdException w:name="annotation subject" w:uiPriority="0" w:semiHidden="0" w:unhideWhenUsed="0"/>
+    <w:lsdException w:name="Table Simple 1" w:uiPriority="0" w:semiHidden="0" w:unhideWhenUsed="0"/>
+    <w:lsdException w:name="Table Simple 2" w:uiPriority="0" w:semiHidden="0" w:unhideWhenUsed="0"/>
+    <w:lsdException w:name="Table Simple 3" w:uiPriority="0" w:semiHidden="0" w:unhideWhenUsed="0"/>
+    <w:lsdException w:name="Table Classic 1" w:uiPriority="0" w:semiHidden="0" w:unhideWhenUsed="0"/>
+    <w:lsdException w:name="Table Classic 2" w:uiPriority="0" w:semiHidden="0" w:unhideWhenUsed="0"/>
+    <w:lsdException w:name="Table Classic 3" w:uiPriority="0" w:semiHidden="0" w:unhideWhenUsed="0"/>
+    <w:lsdException w:name="Table Classic 4" w:uiPriority="0" w:semiHidden="0" w:unhideWhenUsed="0"/>
+    <w:lsdException w:name="Table Colorful 1" w:uiPriority="0" w:semiHidden="0" w:unhideWhenUsed="0"/>
+    <w:lsdException w:name="Table Colorful 2" w:uiPriority="0" w:semiHidden="0" w:unhideWhenUsed="0"/>
+    <w:lsdException w:name="Table Colorful 3" w:uiPriority="0" w:semiHidden="0" w:unhideWhenUsed="0"/>
+    <w:lsdException w:name="Table Columns 1" w:uiPriority="0" w:semiHidden="0" w:unhideWhenUsed="0"/>
+    <w:lsdException w:name="Table Columns 2" w:uiPriority="0" w:semiHidden="0" w:unhideWhenUsed="0"/>
+    <w:lsdException w:name="Table Columns 3" w:uiPriority="0" w:semiHidden="0" w:unhideWhenUsed="0"/>
+    <w:lsdException w:name="Table Columns 4" w:uiPriority="0" w:semiHidden="0" w:unhideWhenUsed="0"/>
+    <w:lsdException w:name="Table Columns 5" w:uiPriority="0" w:semiHidden="0" w:unhideWhenUsed="0"/>
+    <w:lsdException w:name="Table Grid 1" w:uiPriority="0" w:semiHidden="0" w:unhideWhenUsed="0"/>
+    <w:lsdException w:name="Table Grid 2" w:uiPriority="0" w:semiHidden="0" w:unhideWhenUsed="0"/>
+    <w:lsdException w:name="Table Grid 3" w:uiPriority="0" w:semiHidden="0" w:unhideWhenUsed="0"/>
+    <w:lsdException w:name="Table Grid 4" w:uiPriority="0" w:semiHidden="0" w:unhideWhenUsed="0"/>
+    <w:lsdException w:name="Table Grid 5" w:uiPriority="0" w:semiHidden="0" w:unhideWhenUsed="0"/>
+    <w:lsdException w:name="Table Grid 6" w:uiPriority="0" w:semiHidden="0" w:unhideWhenUsed="0"/>
+    <w:lsdException w:name="Table Grid 7" w:uiPriority="0" w:semiHidden="0" w:unhideWhenUsed="0"/>
+    <w:lsdException w:name="Table Grid 8" w:uiPriority="0" w:semiHidden="0" w:unhideWhenUsed="0"/>
+    <w:lsdException w:name="Table List 1" w:uiPriority="0" w:semiHidden="0" w:unhideWhenUsed="0"/>
+    <w:lsdException w:name="Table List 2" w:uiPriority="0" w:semiHidden="0" w:unhideWhenUsed="0"/>
+    <w:lsdException w:name="Table List 3" w:uiPriority="0" w:semiHidden="0" w:unhideWhenUsed="0"/>
+    <w:lsdException w:name="Table List 4" w:uiPriority="0" w:semiHidden="0" w:unhideWhenUsed="0"/>
+    <w:lsdException w:name="Table List 5" w:uiPriority="0" w:semiHidden="0" w:unhideWhenUsed="0"/>
+    <w:lsdException w:name="Table List 6" w:uiPriority="0" w:semiHidden="0" w:unhideWhenUsed="0"/>
+    <w:lsdException w:name="Table List 7" w:uiPriority="0" w:semiHidden="0" w:unhideWhenUsed="0"/>
+    <w:lsdException w:name="Table List 8" w:uiPriority="0" w:semiHidden="0" w:unhideWhenUsed="0"/>
+    <w:lsdException w:name="Table 3D effects 1" w:uiPriority="0" w:semiHidden="0" w:unhideWhenUsed="0"/>
+    <w:lsdException w:name="Table 3D effects 2" w:uiPriority="0" w:semiHidden="0" w:unhideWhenUsed="0"/>
+    <w:lsdException w:name="Table 3D effects 3" w:uiPriority="0" w:semiHidden="0" w:unhideWhenUsed="0"/>
+    <w:lsdException w:name="Table Contemporary" w:uiPriority="0" w:semiHidden="0" w:unhideWhenUsed="0"/>
+    <w:lsdException w:name="Table Elegant" w:uiPriority="0" w:semiHidden="0" w:unhideWhenUsed="0"/>
+    <w:lsdException w:name="Table Professional" w:uiPriority="0" w:semiHidden="0" w:unhideWhenUsed="0"/>
+    <w:lsdException w:name="Table Subtle 1" w:uiPriority="0" w:semiHidden="0" w:unhideWhenUsed="0"/>
+    <w:lsdException w:name="Table Subtle 2" w:uiPriority="0" w:semiHidden="0" w:unhideWhenUsed="0"/>
+    <w:lsdException w:name="Table Web 1" w:uiPriority="0" w:semiHidden="0" w:unhideWhenUsed="0"/>
+    <w:lsdException w:name="Table Web 2" w:uiPriority="0" w:semiHidden="0" w:unhideWhenUsed="0"/>
+    <w:lsdException w:name="Table Web 3" w:uiPriority="0" w:semiHidden="0" w:unhideWhenUsed="0"/>
+    <w:lsdException w:name="Balloon Text" w:uiPriority="0" w:semiHidden="0" w:unhideWhenUsed="0"/>
+    <w:lsdException w:name="Table Grid" w:uiPriority="0" w:semiHidden="0" w:unhideWhenUsed="0"/>
+    <w:lsdException w:name="Table Theme" w:uiPriority="0" w:semiHidden="0" w:unhideWhenUsed="0"/>
+    <w:lsdException w:name="Light Shading" w:uiPriority="60" w:semiHidden="0" w:unhideWhenUsed="0"/>
+    <w:lsdException w:name="Light List" w:uiPriority="61" w:semiHidden="0" w:unhideWhenUsed="0"/>
+    <w:lsdException w:name="Light Grid" w:uiPriority="62" w:semiHidden="0" w:unhideWhenUsed="0"/>
+    <w:lsdException w:name="Medium Shading 1" w:uiPriority="63" w:semiHidden="0" w:unhideWhenUsed="0"/>
+    <w:lsdException w:name="Medium Shading 2" w:uiPriority="64" w:semiHidden="0" w:unhideWhenUsed="0"/>
+    <w:lsdException w:name="Medium List 1" w:uiPriority="65" w:semiHidden="0" w:unhideWhenUsed="0"/>
+    <w:lsdException w:name="Medium List 2" w:uiPriority="66" w:semiHidden="0" w:unhideWhenUsed="0"/>
+    <w:lsdException w:name="Medium Grid 1" w:uiPriority="67" w:semiHidden="0" w:unhideWhenUsed="0"/>
+    <w:lsdException w:name="Medium Grid 2" w:uiPriority="68" w:semiHidden="0" w:unhideWhenUsed="0"/>
+    <w:lsdException w:name="Medium Grid 3" w:uiPriority="69" w:semiHidden="0" w:unhideWhenUsed="0"/>
+    <w:lsdException w:name="Dark List" w:uiPriority="70" w:semiHidden="0" w:unhideWhenUsed="0"/>
+    <w:lsdException w:name="Colorful Shading" w:uiPriority="71" w:semiHidden="0" w:unhideWhenUsed="0"/>
+    <w:lsdException w:name="Colorful List" w:uiPriority="72" w:semiHidden="0" w:unhideWhenUsed="0"/>
+    <w:lsdException w:name="Colorful Grid" w:uiPriority="73" w:semiHidden="0" w:unhideWhenUsed="0"/>
+    <w:lsdException w:name="Light Shading Accent 1" w:uiPriority="60" w:semiHidden="0" w:unhideWhenUsed="0"/>
+    <w:lsdException w:name="Light List Accent 1" w:uiPriority="61" w:semiHidden="0" w:unhideWhenUsed="0"/>
+    <w:lsdException w:name="Light Grid Accent 1" w:uiPriority="62" w:semiHidden="0" w:unhideWhenUsed="0"/>
+    <w:lsdException w:name="Medium Shading 1 Accent 1" w:uiPriority="63" w:semiHidden="0" w:unhideWhenUsed="0"/>
+    <w:lsdException w:name="Medium Shading 2 Accent 1" w:uiPriority="64" w:semiHidden="0" w:unhideWhenUsed="0"/>
+    <w:lsdException w:name="Medium List 1 Accent 1" w:uiPriority="65" w:semiHidden="0" w:unhideWhenUsed="0"/>
+    <w:lsdException w:name="Medium List 2 Accent 1" w:uiPriority="66" w:semiHidden="0" w:unhideWhenUsed="0"/>
+    <w:lsdException w:name="Medium Grid 1 Accent 1" w:uiPriority="67" w:semiHidden="0" w:unhideWhenUsed="0"/>
+    <w:lsdException w:name="Medium Grid 2 Accent 1" w:uiPriority="68" w:semiHidden="0" w:unhideWhenUsed="0"/>
+    <w:lsdException w:name="Medium Grid 3 Accent 1" w:uiPriority="69" w:semiHidden="0" w:unhideWhenUsed="0"/>
+    <w:lsdException w:name="Dark List Accent 1" w:uiPriority="70" w:semiHidden="0" w:unhideWhenUsed="0"/>
+    <w:lsdException w:name="Colorful Shading Accent 1" w:uiPriority="71" w:semiHidden="0" w:unhideWhenUsed="0"/>
+    <w:lsdException w:name="Colorful List Accent 1" w:uiPriority="72" w:semiHidden="0" w:unhideWhenUsed="0"/>
+    <w:lsdException w:name="Colorful Grid Accent 1" w:uiPriority="73" w:semiHidden="0" w:unhideWhenUsed="0"/>
+    <w:lsdException w:name="Light Shading Accent 2" w:uiPriority="60" w:semiHidden="0" w:unhideWhenUsed="0"/>
+    <w:lsdException w:name="Light List Accent 2" w:uiPriority="61" w:semiHidden="0" w:unhideWhenUsed="0"/>
+    <w:lsdException w:name="Light Grid Accent 2" w:uiPriority="62" w:semiHidden="0" w:unhideWhenUsed="0"/>
+    <w:lsdException w:name="Medium Shading 1 Accent 2" w:uiPriority="63" w:semiHidden="0" w:unhideWhenUsed="0"/>
+    <w:lsdException w:name="Medium Shading 2 Accent 2" w:uiPriority="64" w:semiHidden="0" w:unhideWhenUsed="0"/>
+    <w:lsdException w:name="Medium List 1 Accent 2" w:uiPriority="65" w:semiHidden="0" w:unhideWhenUsed="0"/>
+    <w:lsdException w:name="Medium List 2 Accent 2" w:uiPriority="66" w:semiHidden="0" w:unhideWhenUsed="0"/>
+    <w:lsdException w:name="Medium Grid 1 Accent 2" w:uiPriority="67" w:semiHidden="0" w:unhideWhenUsed="0"/>
+    <w:lsdException w:name="Medium Grid 2 Accent 2" w:uiPriority="68" w:semiHidden="0" w:unhideWhenUsed="0"/>
+    <w:lsdException w:name="Medium Grid 3 Accent 2" w:uiPriority="69" w:semiHidden="0" w:unhideWhenUsed="0"/>
+    <w:lsdException w:name="Dark List Accent 2" w:uiPriority="70" w:semiHidden="0" w:unhideWhenUsed="0"/>
+    <w:lsdException w:name="Colorful Shading Accent 2" w:uiPriority="71" w:semiHidden="0" w:unhideWhenUsed="0"/>
+    <w:lsdException w:name="Colorful List Accent 2" w:uiPriority="72" w:semiHidden="0" w:unhideWhenUsed="0"/>
+    <w:lsdException w:name="Colorful Grid Accent 2" w:uiPriority="73" w:semiHidden="0" w:unhideWhenUsed="0"/>
+    <w:lsdException w:name="Light Shading Accent 3" w:uiPriority="60" w:semiHidden="0" w:unhideWhenUsed="0"/>
+    <w:lsdException w:name="Light List Accent 3" w:uiPriority="61" w:semiHidden="0" w:unhideWhenUsed="0"/>
+    <w:lsdException w:name="Light Grid Accent 3" w:uiPriority="62" w:semiHidden="0" w:unhideWhenUsed="0"/>
+    <w:lsdException w:name="Medium Shading 1 Accent 3" w:uiPriority="63" w:semiHidden="0" w:unhideWhenUsed="0"/>
+    <w:lsdException w:name="Medium Shading 2 Accent 3" w:uiPriority="64" w:semiHidden="0" w:unhideWhenUsed="0"/>
+    <w:lsdException w:name="Medium List 1 Accent 3" w:uiPriority="65" w:semiHidden="0" w:unhideWhenUsed="0"/>
+    <w:lsdException w:name="Medium List 2 Accent 3" w:uiPriority="66" w:semiHidden="0" w:unhideWhenUsed="0"/>
+    <w:lsdException w:name="Medium Grid 1 Accent 3" w:uiPriority="67" w:semiHidden="0" w:unhideWhenUsed="0"/>
+    <w:lsdException w:name="Medium Grid 2 Accent 3" w:uiPriority="68" w:semiHidden="0" w:unhideWhenUsed="0"/>
+    <w:lsdException w:name="Medium Grid 3 Accent 3" w:uiPriority="69" w:semiHidden="0" w:unhideWhenUsed="0"/>
+    <w:lsdException w:name="Dark List Accent 3" w:uiPriority="70" w:semiHidden="0" w:unhideWhenUsed="0"/>
+    <w:lsdException w:name="Colorful Shading Accent 3" w:uiPriority="71" w:semiHidden="0" w:unhideWhenUsed="0"/>
+    <w:lsdException w:name="Colorful List Accent 3" w:uiPriority="72" w:semiHidden="0" w:unhideWhenUsed="0"/>
+    <w:lsdException w:name="Colorful Grid Accent 3" w:uiPriority="73" w:semiHidden="0" w:unhideWhenUsed="0"/>
+    <w:lsdException w:name="Light Shading Accent 4" w:uiPriority="60" w:semiHidden="0" w:unhideWhenUsed="0"/>
+    <w:lsdException w:name="Light List Accent 4" w:uiPriority="61" w:semiHidden="0" w:unhideWhenUsed="0"/>
+    <w:lsdException w:name="Light Grid Accent 4" w:uiPriority="62" w:semiHidden="0" w:unhideWhenUsed="0"/>
+    <w:lsdException w:name="Medium Shading 1 Accent 4" w:uiPriority="63" w:semiHidden="0" w:unhideWhenUsed="0"/>
+    <w:lsdException w:name="Medium Shading 2 Accent 4" w:uiPriority="64" w:semiHidden="0" w:unhideWhenUsed="0"/>
+    <w:lsdException w:name="Medium List 1 Accent 4" w:uiPriority="65" w:semiHidden="0" w:unhideWhenUsed="0"/>
+    <w:lsdException w:name="Medium List 2 Accent 4" w:uiPriority="66" w:semiHidden="0" w:unhideWhenUsed="0"/>
+    <w:lsdException w:name="Medium Grid 1 Accent 4" w:uiPriority="67" w:semiHidden="0" w:unhideWhenUsed="0"/>
+    <w:lsdException w:name="Medium Grid 2 Accent 4" w:uiPriority="68" w:semiHidden="0" w:unhideWhenUsed="0"/>
+    <w:lsdException w:name="Medium Grid 3 Accent 4" w:uiPriority="69" w:semiHidden="0" w:unhideWhenUsed="0"/>
+    <w:lsdException w:name="Dark List Accent 4" w:uiPriority="70" w:semiHidden="0" w:unhideWhenUsed="0"/>
+    <w:lsdException w:name="Colorful Shading Accent 4" w:uiPriority="71" w:semiHidden="0" w:unhideWhenUsed="0"/>
+    <w:lsdException w:name="Colorful List Accent 4" w:uiPriority="72" w:semiHidden="0" w:unhideWhenUsed="0"/>
+    <w:lsdException w:name="Colorful Grid Accent 4" w:uiPriority="73" w:semiHidden="0" w:unhideWhenUsed="0"/>
+    <w:lsdException w:name="Light Shading Accent 5" w:uiPriority="60" w:semiHidden="0" w:unhideWhenUsed="0"/>
+    <w:lsdException w:name="Light List Accent 5" w:uiPriority="61" w:semiHidden="0" w:unhideWhenUsed="0"/>
+    <w:lsdException w:name="Light Grid Accent 5" w:uiPriority="62" w:semiHidden="0" w:unhideWhenUsed="0"/>
+    <w:lsdException w:name="Medium Shading 1 Accent 5" w:uiPriority="63" w:semiHidden="0" w:unhideWhenUsed="0"/>
+    <w:lsdException w:name="Medium Shading 2 Accent 5" w:uiPriority="64" w:semiHidden="0" w:unhideWhenUsed="0"/>
+    <w:lsdException w:name="Medium List 1 Accent 5" w:uiPriority="65" w:semiHidden="0" w:unhideWhenUsed="0"/>
+    <w:lsdException w:name="Medium List 2 Accent 5" w:uiPriority="66" w:semiHidden="0" w:unhideWhenUsed="0"/>
+    <w:lsdException w:name="Medium Grid 1 Accent 5" w:uiPriority="67" w:semiHidden="0" w:unhideWhenUsed="0"/>
+    <w:lsdException w:name="Medium Grid 2 Accent 5" w:uiPriority="68" w:semiHidden="0" w:unhideWhenUsed="0"/>
+    <w:lsdException w:name="Medium Grid 3 Accent 5" w:uiPriority="69" w:semiHidden="0" w:unhideWhenUsed="0"/>
+    <w:lsdException w:name="Dark List Accent 5" w:uiPriority="70" w:semiHidden="0" w:unhideWhenUsed="0"/>
+    <w:lsdException w:name="Colorful Shading Accent 5" w:uiPriority="71" w:semiHidden="0" w:unhideWhenUsed="0"/>
+    <w:lsdException w:name="Colorful List Accent 5" w:uiPriority="72" w:semiHidden="0" w:unhideWhenUsed="0"/>
+    <w:lsdException w:name="Colorful Grid Accent 5" w:uiPriority="73" w:semiHidden="0" w:unhideWhenUsed="0"/>
+    <w:lsdException w:name="Light Shading Accent 6" w:uiPriority="60" w:semiHidden="0" w:unhideWhenUsed="0"/>
+    <w:lsdException w:name="Light List Accent 6" w:uiPriority="61" w:semiHidden="0" w:unhideWhenUsed="0"/>
+    <w:lsdException w:name="Light Grid Accent 6" w:uiPriority="62" w:semiHidden="0" w:unhideWhenUsed="0"/>
+    <w:lsdException w:name="Medium Shading 1 Accent 6" w:uiPriority="63" w:semiHidden="0" w:unhideWhenUsed="0"/>
+    <w:lsdException w:name="Medium Shading 2 Accent 6" w:uiPriority="64" w:semiHidden="0" w:unhideWhenUsed="0"/>
+    <w:lsdException w:name="Medium List 1 Accent 6" w:uiPriority="65" w:semiHidden="0" w:unhideWhenUsed="0"/>
+    <w:lsdException w:name="Medium List 2 Accent 6" w:uiPriority="66" w:semiHidden="0" w:unhideWhenUsed="0"/>
+    <w:lsdException w:name="Medium Grid 1 Accent 6" w:uiPriority="67" w:semiHidden="0" w:unhideWhenUsed="0"/>
+    <w:lsdException w:name="Medium Grid 2 Accent 6" w:uiPriority="68" w:semiHidden="0" w:unhideWhenUsed="0"/>
+    <w:lsdException w:name="Medium Grid 3 Accent 6" w:uiPriority="69" w:semiHidden="0" w:unhideWhenUsed="0"/>
+    <w:lsdException w:name="Dark List Accent 6" w:uiPriority="70" w:semiHidden="0" w:unhideWhenUsed="0"/>
+    <w:lsdException w:name="Colorful Shading Accent 6" w:uiPriority="71" w:semiHidden="0" w:unhideWhenUsed="0"/>
+    <w:lsdException w:name="Colorful List Accent 6" w:uiPriority="72" w:semiHidden="0" w:unhideWhenUsed="0"/>
+    <w:lsdException w:name="Colorful Grid Accent 6" w:uiPriority="73" w:semiHidden="0" w:unhideWhenUsed="0"/>
   </w:latentStyles>
-  <w:style w:type="paragraph" w:default="1" w:styleId="1">
+  <w:style w:type="paragraph" w:styleId="Normal" w:default="1">
     <w:name w:val="Normal"/>
+    <w:uiPriority w:val="0"/>
     <w:qFormat/>
-    <w:uiPriority w:val="0"/>
     <w:pPr>
-      <w:widowControl w:val="0"/>
+      <w:widowControl w:val="false"/>
+      <w:bidi w:val="0"/>
       <w:jc w:val="both"/>
     </w:pPr>
     <w:rPr>
-      <w:rFonts w:asciiTheme="minorHAnsi" w:hAnsiTheme="minorHAnsi" w:eastAsiaTheme="minorEastAsia" w:cstheme="minorBidi"/>
-      <w:kern w:val="2"/>
+      <w:rFonts w:ascii="Calibri" w:hAnsi="Calibri" w:eastAsia="宋体" w:cs="" w:asciiTheme="minorHAnsi" w:cstheme="minorBidi" w:eastAsiaTheme="minorEastAsia" w:hAnsiTheme="minorHAnsi"/>
+      <w:color w:val="auto"/>
       <w:sz w:val="21"/>
       <w:szCs w:val="24"/>
       <w:lang w:val="en-US" w:eastAsia="zh-CN" w:bidi="ar-SA"/>
     </w:rPr>
   </w:style>
-  <w:style w:type="character" w:default="1" w:styleId="2">
+  <w:style w:type="character" w:styleId="DefaultParagraphFont" w:default="1">
     <w:name w:val="Default Paragraph Font"/>
+    <w:uiPriority w:val="0"/>
     <w:semiHidden/>
     <w:qFormat/>
+    <w:rPr/>
+  </w:style>
+  <w:style w:type="character" w:styleId="FollowedHyperlink">
+    <w:name w:val="FollowedHyperlink"/>
+    <w:basedOn w:val="DefaultParagraphFont"/>
     <w:uiPriority w:val="0"/>
+    <w:qFormat/>
+    <w:rPr>
+      <w:color w:val="006699"/>
+      <w:u w:val="none"/>
+    </w:rPr>
+  </w:style>
+  <w:style w:type="character" w:styleId="InternetLink">
+    <w:name w:val="Internet Link"/>
+    <w:basedOn w:val="DefaultParagraphFont"/>
+    <w:uiPriority w:val="0"/>
+    <w:rPr>
+      <w:color w:val="006699"/>
+      <w:u w:val="none"/>
+    </w:rPr>
+  </w:style>
+  <w:style w:type="paragraph" w:styleId="Heading">
+    <w:name w:val="Heading"/>
+    <w:basedOn w:val="Normal"/>
+    <w:next w:val="TextBody"/>
+    <w:qFormat/>
+    <w:pPr>
+      <w:keepNext/>
+      <w:spacing w:before="240" w:after="120"/>
+    </w:pPr>
+    <w:rPr>
+      <w:rFonts w:ascii="Liberation Sans" w:hAnsi="Liberation Sans" w:eastAsia="Microsoft YaHei" w:cs="Lucida Sans"/>
+      <w:sz w:val="28"/>
+      <w:szCs w:val="28"/>
+    </w:rPr>
+  </w:style>
+  <w:style w:type="paragraph" w:styleId="TextBody">
+    <w:name w:val="Body Text"/>
+    <w:basedOn w:val="Normal"/>
+    <w:pPr>
+      <w:spacing w:lineRule="auto" w:line="288" w:before="0" w:after="140"/>
+    </w:pPr>
+    <w:rPr/>
+  </w:style>
+  <w:style w:type="paragraph" w:styleId="List">
+    <w:name w:val="List"/>
+    <w:basedOn w:val="TextBody"/>
+    <w:pPr/>
+    <w:rPr>
+      <w:rFonts w:cs="Lucida Sans"/>
+    </w:rPr>
+  </w:style>
+  <w:style w:type="paragraph" w:styleId="Caption">
+    <w:name w:val="Caption"/>
+    <w:basedOn w:val="Normal"/>
+    <w:qFormat/>
+    <w:pPr>
+      <w:suppressLineNumbers/>
+      <w:spacing w:before="120" w:after="120"/>
+    </w:pPr>
+    <w:rPr>
+      <w:rFonts w:cs="Lucida Sans"/>
+      <w:i/>
+      <w:iCs/>
+      <w:sz w:val="24"/>
+      <w:szCs w:val="24"/>
+    </w:rPr>
+  </w:style>
+  <w:style w:type="paragraph" w:styleId="Index">
+    <w:name w:val="Index"/>
+    <w:basedOn w:val="Normal"/>
+    <w:qFormat/>
+    <w:pPr>
+      <w:suppressLineNumbers/>
+    </w:pPr>
+    <w:rPr>
+      <w:rFonts w:cs="Lucida Sans"/>
+    </w:rPr>
   </w:style>
   <w:style w:type="table" w:default="1" w:styleId="5">
     <w:name w:val="Normal Table"/>
+    <w:uiPriority w:val="0"/>
     <w:semiHidden/>
     <w:qFormat/>
-    <w:uiPriority w:val="0"/>
     <w:tblPr>
-      <w:tblLayout w:type="fixed"/>
       <w:tblCellMar>
         <w:top w:w="0" w:type="dxa"/>
         <w:left w:w="108" w:type="dxa"/>
@@ -1413,24 +1659,6 @@
         <w:right w:w="108" w:type="dxa"/>
       </w:tblCellMar>
     </w:tblPr>
-  </w:style>
-  <w:style w:type="character" w:styleId="3">
-    <w:name w:val="FollowedHyperlink"/>
-    <w:basedOn w:val="2"/>
-    <w:uiPriority w:val="0"/>
-    <w:rPr>
-      <w:color w:val="006699"/>
-      <w:u w:val="none"/>
-    </w:rPr>
-  </w:style>
-  <w:style w:type="character" w:styleId="4">
-    <w:name w:val="Hyperlink"/>
-    <w:basedOn w:val="2"/>
-    <w:uiPriority w:val="0"/>
-    <w:rPr>
-      <w:color w:val="006699"/>
-      <w:u w:val="none"/>
-    </w:rPr>
   </w:style>
 </w:styles>
 </file>

</xml_diff>

<commit_message>
edit docx; add compare result in 'improvemnet in hardware'
</commit_message>
<xml_diff>
--- a/text_editing/pdf_edit/texting/table_of_Contents.docx
+++ b/text_editing/pdf_edit/texting/table_of_Contents.docx
@@ -89,8 +89,6 @@
       <w:r>
         <w:t>distance measurements</w:t>
       </w:r>
-      <w:bookmarkStart w:id="9" w:name="_GoBack"/>
-      <w:bookmarkEnd w:id="9"/>
     </w:p>
     <w:p/>
     <w:p>
@@ -712,6 +710,9 @@
     <w:p>
       <w:pPr>
         <w:ind w:left="420" w:firstLine="420"/>
+        <w:rPr>
+          <w:lang w:val="de-DE"/>
+        </w:rPr>
       </w:pPr>
       <w:r>
         <w:rPr>
@@ -719,6 +720,43 @@
         </w:rPr>
         <w:t>6.2.1 Results</w:t>
       </w:r>
+    </w:p>
+    <w:p>
+      <w:pPr>
+        <w:ind w:firstLine="420" w:firstLineChars="0"/>
+        <w:rPr>
+          <w:lang w:val="de-DE"/>
+        </w:rPr>
+      </w:pPr>
+      <w:r>
+        <w:rPr>
+          <w:lang w:val="de-DE"/>
+        </w:rPr>
+        <w:t>6.3 25ms40Hz</w:t>
+      </w:r>
+    </w:p>
+    <w:p>
+      <w:pPr>
+        <w:ind w:left="420" w:leftChars="0" w:firstLine="420" w:firstLineChars="0"/>
+        <w:rPr>
+          <w:lang w:val="de-DE"/>
+        </w:rPr>
+      </w:pPr>
+      <w:r>
+        <w:rPr>
+          <w:lang w:val="de-DE"/>
+        </w:rPr>
+        <w:t>6.3.1 data mitigation</w:t>
+      </w:r>
+    </w:p>
+    <w:p>
+      <w:pPr>
+        <w:rPr>
+          <w:lang w:val="de-DE"/>
+        </w:rPr>
+      </w:pPr>
+      <w:bookmarkStart w:id="9" w:name="_GoBack"/>
+      <w:bookmarkEnd w:id="9"/>
     </w:p>
     <w:p>
       <w:pPr>

</xml_diff>